<commit_message>
Versão Final Suprema Mega Master Ultra Over Power
Hiper Supra Blaster Most Viewed HardLocura !!
</commit_message>
<xml_diff>
--- a/Trabalho Versao Final Parte III.docx
+++ b/Trabalho Versao Final Parte III.docx
@@ -1,6 +1,6 @@
 
 <file path=word/document.xml><?xml version="1.0" encoding="utf-8"?>
-<w:document xmlns:ve="http://schemas.openxmlformats.org/markup-compatibility/2006" xmlns:o="urn:schemas-microsoft-com:office:office" xmlns:r="http://schemas.openxmlformats.org/officeDocument/2006/relationships" xmlns:m="http://schemas.openxmlformats.org/officeDocument/2006/math" xmlns:v="urn:schemas-microsoft-com:vml" xmlns:wp="http://schemas.openxmlformats.org/drawingml/2006/wordprocessingDrawing" xmlns:w10="urn:schemas-microsoft-com:office:word" xmlns:w="http://schemas.openxmlformats.org/wordprocessingml/2006/main" xmlns:wne="http://schemas.microsoft.com/office/word/2006/wordml">
+<w:document xmlns:wpc="http://schemas.microsoft.com/office/word/2010/wordprocessingCanvas" xmlns:mc="http://schemas.openxmlformats.org/markup-compatibility/2006" xmlns:o="urn:schemas-microsoft-com:office:office" xmlns:r="http://schemas.openxmlformats.org/officeDocument/2006/relationships" xmlns:m="http://schemas.openxmlformats.org/officeDocument/2006/math" xmlns:v="urn:schemas-microsoft-com:vml" xmlns:wp14="http://schemas.microsoft.com/office/word/2010/wordprocessingDrawing" xmlns:wp="http://schemas.openxmlformats.org/drawingml/2006/wordprocessingDrawing" xmlns:w10="urn:schemas-microsoft-com:office:word" xmlns:w="http://schemas.openxmlformats.org/wordprocessingml/2006/main" xmlns:w14="http://schemas.microsoft.com/office/word/2010/wordml" xmlns:wpg="http://schemas.microsoft.com/office/word/2010/wordprocessingGroup" xmlns:wpi="http://schemas.microsoft.com/office/word/2010/wordprocessingInk" xmlns:wne="http://schemas.microsoft.com/office/word/2006/wordml" xmlns:wps="http://schemas.microsoft.com/office/word/2010/wordprocessingShape" mc:Ignorable="w14 wp14">
   <w:body>
     <w:p>
       <w:pPr>
@@ -19,7 +19,7 @@
           <w:noProof/>
           <w:sz w:val="24"/>
           <w:szCs w:val="24"/>
-          <w:lang w:eastAsia="pt-BR"/>
+          <w:lang w:val="en-US"/>
         </w:rPr>
         <w:drawing>
           <wp:anchor distT="0" distB="0" distL="114300" distR="114300" simplePos="0" relativeHeight="251659264" behindDoc="0" locked="0" layoutInCell="1" allowOverlap="1">
@@ -47,10 +47,10 @@
                     </pic:cNvPicPr>
                   </pic:nvPicPr>
                   <pic:blipFill>
-                    <a:blip r:embed="rId8" cstate="print">
+                    <a:blip r:embed="rId9" cstate="print">
                       <a:extLst>
                         <a:ext uri="{28A0092B-C50C-407E-A947-70E740481C1C}">
-                          <a14:useLocalDpi xmlns:a14="http://schemas.microsoft.com/office/drawing/2010/main" xmlns:wps="http://schemas.microsoft.com/office/word/2010/wordprocessingShape" xmlns:wpi="http://schemas.microsoft.com/office/word/2010/wordprocessingInk" xmlns:wpg="http://schemas.microsoft.com/office/word/2010/wordprocessingGroup" xmlns:w14="http://schemas.microsoft.com/office/word/2010/wordml" xmlns:w="http://schemas.openxmlformats.org/wordprocessingml/2006/main" xmlns:w10="urn:schemas-microsoft-com:office:word" xmlns:wp14="http://schemas.microsoft.com/office/word/2010/wordprocessingDrawing" xmlns:v="urn:schemas-microsoft-com:vml" xmlns:o="urn:schemas-microsoft-com:office:office" xmlns:mc="http://schemas.openxmlformats.org/markup-compatibility/2006" xmlns:wpc="http://schemas.microsoft.com/office/word/2010/wordprocessingCanvas" xmlns="" val="0"/>
+                          <a14:useLocalDpi xmlns:a14="http://schemas.microsoft.com/office/drawing/2010/main" val="0"/>
                         </a:ext>
                       </a:extLst>
                     </a:blip>
@@ -890,7 +890,7 @@
         </w:p>
         <w:p>
           <w:pPr>
-            <w:pStyle w:val="Sumrio1"/>
+            <w:pStyle w:val="TOC1"/>
             <w:spacing w:after="0" w:line="360" w:lineRule="auto"/>
             <w:rPr>
               <w:rFonts w:ascii="Times New Roman" w:hAnsi="Times New Roman" w:cs="Times New Roman"/>
@@ -936,7 +936,7 @@
         </w:p>
         <w:p>
           <w:pPr>
-            <w:pStyle w:val="Sumrio1"/>
+            <w:pStyle w:val="TOC1"/>
             <w:spacing w:after="0" w:line="360" w:lineRule="auto"/>
             <w:rPr>
               <w:rFonts w:ascii="Times New Roman" w:hAnsi="Times New Roman" w:cs="Times New Roman"/>
@@ -992,7 +992,7 @@
         </w:p>
         <w:p>
           <w:pPr>
-            <w:pStyle w:val="Sumrio1"/>
+            <w:pStyle w:val="TOC1"/>
             <w:spacing w:after="0" w:line="360" w:lineRule="auto"/>
             <w:rPr>
               <w:rFonts w:ascii="Times New Roman" w:hAnsi="Times New Roman" w:cs="Times New Roman"/>
@@ -1039,7 +1039,7 @@
         </w:p>
         <w:p>
           <w:pPr>
-            <w:pStyle w:val="Sumrio1"/>
+            <w:pStyle w:val="TOC1"/>
             <w:spacing w:after="0" w:line="360" w:lineRule="auto"/>
             <w:rPr>
               <w:rFonts w:ascii="Times New Roman" w:hAnsi="Times New Roman" w:cs="Times New Roman"/>
@@ -1113,7 +1113,7 @@
         </w:p>
         <w:p>
           <w:pPr>
-            <w:pStyle w:val="PargrafodaLista"/>
+            <w:pStyle w:val="ListParagraph"/>
             <w:numPr>
               <w:ilvl w:val="1"/>
               <w:numId w:val="4"/>
@@ -1468,7 +1468,7 @@
         </w:p>
         <w:p>
           <w:pPr>
-            <w:pStyle w:val="PargrafodaLista"/>
+            <w:pStyle w:val="ListParagraph"/>
             <w:numPr>
               <w:ilvl w:val="1"/>
               <w:numId w:val="4"/>
@@ -1767,7 +1767,7 @@
         </w:p>
         <w:p>
           <w:pPr>
-            <w:pStyle w:val="Sumrio1"/>
+            <w:pStyle w:val="TOC1"/>
             <w:spacing w:after="0" w:line="360" w:lineRule="auto"/>
             <w:rPr>
               <w:rFonts w:ascii="Times New Roman" w:hAnsi="Times New Roman" w:cs="Times New Roman"/>
@@ -1842,7 +1842,6 @@
               <w:szCs w:val="24"/>
             </w:rPr>
           </w:pPr>
-          <w:proofErr w:type="gramStart"/>
           <w:r>
             <w:rPr>
               <w:rFonts w:ascii="Times New Roman" w:hAnsi="Times New Roman" w:cs="Times New Roman"/>
@@ -1850,17 +1849,7 @@
               <w:sz w:val="24"/>
               <w:szCs w:val="24"/>
             </w:rPr>
-            <w:t>5.1 Diagrama</w:t>
-          </w:r>
-          <w:proofErr w:type="gramEnd"/>
-          <w:r>
-            <w:rPr>
-              <w:rFonts w:ascii="Times New Roman" w:hAnsi="Times New Roman" w:cs="Times New Roman"/>
-              <w:b/>
-              <w:sz w:val="24"/>
-              <w:szCs w:val="24"/>
-            </w:rPr>
-            <w:t xml:space="preserve"> d</w:t>
+            <w:t>5.1 Diagrama d</w:t>
           </w:r>
           <w:r>
             <w:rPr>
@@ -1900,7 +1889,7 @@
         </w:p>
         <w:p>
           <w:pPr>
-            <w:pStyle w:val="Sumrio1"/>
+            <w:pStyle w:val="TOC1"/>
             <w:spacing w:after="0" w:line="360" w:lineRule="auto"/>
             <w:rPr>
               <w:rFonts w:ascii="Times New Roman" w:hAnsi="Times New Roman" w:cs="Times New Roman"/>
@@ -1909,7 +1898,6 @@
               <w:szCs w:val="24"/>
             </w:rPr>
           </w:pPr>
-          <w:proofErr w:type="gramStart"/>
           <w:r>
             <w:rPr>
               <w:rFonts w:ascii="Times New Roman" w:hAnsi="Times New Roman" w:cs="Times New Roman"/>
@@ -1917,17 +1905,7 @@
               <w:sz w:val="24"/>
               <w:szCs w:val="24"/>
             </w:rPr>
-            <w:t>5.2 Diagrama</w:t>
-          </w:r>
-          <w:proofErr w:type="gramEnd"/>
-          <w:r>
-            <w:rPr>
-              <w:rFonts w:ascii="Times New Roman" w:hAnsi="Times New Roman" w:cs="Times New Roman"/>
-              <w:b/>
-              <w:sz w:val="24"/>
-              <w:szCs w:val="24"/>
-            </w:rPr>
-            <w:t xml:space="preserve"> d</w:t>
+            <w:t>5.2 Diagrama d</w:t>
           </w:r>
           <w:r>
             <w:rPr>
@@ -1985,7 +1963,6 @@
               <w:szCs w:val="24"/>
             </w:rPr>
           </w:pPr>
-          <w:proofErr w:type="gramStart"/>
           <w:r>
             <w:rPr>
               <w:rFonts w:ascii="Times New Roman" w:hAnsi="Times New Roman" w:cs="Times New Roman"/>
@@ -1993,17 +1970,7 @@
               <w:sz w:val="24"/>
               <w:szCs w:val="24"/>
             </w:rPr>
-            <w:t>5.3 Diagrama</w:t>
-          </w:r>
-          <w:proofErr w:type="gramEnd"/>
-          <w:r>
-            <w:rPr>
-              <w:rFonts w:ascii="Times New Roman" w:hAnsi="Times New Roman" w:cs="Times New Roman"/>
-              <w:b/>
-              <w:sz w:val="24"/>
-              <w:szCs w:val="24"/>
-            </w:rPr>
-            <w:t xml:space="preserve"> de Sequência </w:t>
+            <w:t xml:space="preserve">5.3 Diagrama de Sequência </w:t>
           </w:r>
           <w:r>
             <w:rPr>
@@ -2071,7 +2038,6 @@
               <w:szCs w:val="24"/>
             </w:rPr>
           </w:pPr>
-          <w:proofErr w:type="gramStart"/>
           <w:r>
             <w:rPr>
               <w:rFonts w:ascii="Times New Roman" w:hAnsi="Times New Roman" w:cs="Times New Roman"/>
@@ -2088,17 +2054,7 @@
               <w:sz w:val="24"/>
               <w:szCs w:val="24"/>
             </w:rPr>
-            <w:t>a</w:t>
-          </w:r>
-          <w:proofErr w:type="gramEnd"/>
-          <w:r>
-            <w:rPr>
-              <w:rFonts w:ascii="Times New Roman" w:hAnsi="Times New Roman" w:cs="Times New Roman"/>
-              <w:b/>
-              <w:sz w:val="24"/>
-              <w:szCs w:val="24"/>
-            </w:rPr>
-            <w:t xml:space="preserve"> de Sequência d</w:t>
+            <w:t>a de Sequência d</w:t>
           </w:r>
           <w:r>
             <w:rPr>
@@ -2157,7 +2113,6 @@
               <w:szCs w:val="24"/>
             </w:rPr>
           </w:pPr>
-          <w:proofErr w:type="gramStart"/>
           <w:r>
             <w:rPr>
               <w:rFonts w:ascii="Times New Roman" w:hAnsi="Times New Roman" w:cs="Times New Roman"/>
@@ -2165,17 +2120,7 @@
               <w:sz w:val="24"/>
               <w:szCs w:val="24"/>
             </w:rPr>
-            <w:t>5.5 Diagrama</w:t>
-          </w:r>
-          <w:proofErr w:type="gramEnd"/>
-          <w:r>
-            <w:rPr>
-              <w:rFonts w:ascii="Times New Roman" w:hAnsi="Times New Roman" w:cs="Times New Roman"/>
-              <w:b/>
-              <w:sz w:val="24"/>
-              <w:szCs w:val="24"/>
-            </w:rPr>
-            <w:t xml:space="preserve"> de Sequência – UC</w:t>
+            <w:t>5.5 Diagrama de Sequência – UC</w:t>
           </w:r>
           <w:r>
             <w:rPr>
@@ -2216,7 +2161,6 @@
               <w:szCs w:val="24"/>
             </w:rPr>
           </w:pPr>
-          <w:proofErr w:type="gramStart"/>
           <w:r>
             <w:rPr>
               <w:rFonts w:ascii="Times New Roman" w:hAnsi="Times New Roman" w:cs="Times New Roman"/>
@@ -2224,17 +2168,7 @@
               <w:sz w:val="24"/>
               <w:szCs w:val="24"/>
             </w:rPr>
-            <w:t>5.6 Diagrama</w:t>
-          </w:r>
-          <w:proofErr w:type="gramEnd"/>
-          <w:r>
-            <w:rPr>
-              <w:rFonts w:ascii="Times New Roman" w:hAnsi="Times New Roman" w:cs="Times New Roman"/>
-              <w:b/>
-              <w:sz w:val="24"/>
-              <w:szCs w:val="24"/>
-            </w:rPr>
-            <w:t xml:space="preserve"> d</w:t>
+            <w:t>5.6 Diagrama d</w:t>
           </w:r>
           <w:r>
             <w:rPr>
@@ -2680,7 +2614,7 @@
           <w:left w:w="70" w:type="dxa"/>
           <w:right w:w="70" w:type="dxa"/>
         </w:tblCellMar>
-        <w:tblLook w:val="04A0"/>
+        <w:tblLook w:val="04A0" w:firstRow="1" w:lastRow="0" w:firstColumn="1" w:lastColumn="0" w:noHBand="0" w:noVBand="1"/>
       </w:tblPr>
       <w:tblGrid>
         <w:gridCol w:w="866"/>
@@ -5541,7 +5475,7 @@
           <w:left w:w="70" w:type="dxa"/>
           <w:right w:w="70" w:type="dxa"/>
         </w:tblCellMar>
-        <w:tblLook w:val="04A0"/>
+        <w:tblLook w:val="04A0" w:firstRow="1" w:lastRow="0" w:firstColumn="1" w:lastColumn="0" w:noHBand="0" w:noVBand="1"/>
       </w:tblPr>
       <w:tblGrid>
         <w:gridCol w:w="960"/>
@@ -7176,7 +7110,7 @@
     </w:p>
     <w:p>
       <w:pPr>
-        <w:pStyle w:val="PargrafodaLista"/>
+        <w:pStyle w:val="ListParagraph"/>
         <w:numPr>
           <w:ilvl w:val="1"/>
           <w:numId w:val="4"/>
@@ -7581,7 +7515,7 @@
     </w:p>
     <w:p>
       <w:pPr>
-        <w:pStyle w:val="PargrafodaLista"/>
+        <w:pStyle w:val="ListParagraph"/>
         <w:numPr>
           <w:ilvl w:val="0"/>
           <w:numId w:val="6"/>
@@ -7607,7 +7541,7 @@
     </w:p>
     <w:p>
       <w:pPr>
-        <w:pStyle w:val="PargrafodaLista"/>
+        <w:pStyle w:val="ListParagraph"/>
         <w:spacing w:after="0" w:line="360" w:lineRule="auto"/>
         <w:jc w:val="both"/>
         <w:rPr>
@@ -8163,7 +8097,7 @@
     </w:p>
     <w:p>
       <w:pPr>
-        <w:pStyle w:val="PargrafodaLista"/>
+        <w:pStyle w:val="ListParagraph"/>
         <w:numPr>
           <w:ilvl w:val="0"/>
           <w:numId w:val="7"/>
@@ -8189,7 +8123,7 @@
     </w:p>
     <w:p>
       <w:pPr>
-        <w:pStyle w:val="PargrafodaLista"/>
+        <w:pStyle w:val="ListParagraph"/>
         <w:spacing w:after="0" w:line="360" w:lineRule="auto"/>
         <w:jc w:val="both"/>
         <w:rPr>
@@ -8253,7 +8187,7 @@
           <w:noProof/>
           <w:sz w:val="24"/>
           <w:szCs w:val="24"/>
-          <w:lang w:eastAsia="pt-BR"/>
+          <w:lang w:val="en-US"/>
         </w:rPr>
         <w:drawing>
           <wp:inline distT="0" distB="0" distL="0" distR="0">
@@ -8271,10 +8205,10 @@
                     <pic:cNvPicPr/>
                   </pic:nvPicPr>
                   <pic:blipFill>
-                    <a:blip r:embed="rId9" cstate="print">
+                    <a:blip r:embed="rId10" cstate="print">
                       <a:extLst>
                         <a:ext uri="{28A0092B-C50C-407E-A947-70E740481C1C}">
-                          <a14:useLocalDpi xmlns:a14="http://schemas.microsoft.com/office/drawing/2010/main" xmlns:wps="http://schemas.microsoft.com/office/word/2010/wordprocessingShape" xmlns:wpi="http://schemas.microsoft.com/office/word/2010/wordprocessingInk" xmlns:wpg="http://schemas.microsoft.com/office/word/2010/wordprocessingGroup" xmlns:w14="http://schemas.microsoft.com/office/word/2010/wordml" xmlns:w="http://schemas.openxmlformats.org/wordprocessingml/2006/main" xmlns:w10="urn:schemas-microsoft-com:office:word" xmlns:wp14="http://schemas.microsoft.com/office/word/2010/wordprocessingDrawing" xmlns:v="urn:schemas-microsoft-com:vml" xmlns:o="urn:schemas-microsoft-com:office:office" xmlns:mc="http://schemas.openxmlformats.org/markup-compatibility/2006" xmlns:wpc="http://schemas.microsoft.com/office/word/2010/wordprocessingCanvas" xmlns="" val="0"/>
+                          <a14:useLocalDpi xmlns:a14="http://schemas.microsoft.com/office/drawing/2010/main" val="0"/>
                         </a:ext>
                       </a:extLst>
                     </a:blip>
@@ -8380,7 +8314,7 @@
         <w:tblStyle w:val="Tabelacomgrade1"/>
         <w:tblW w:w="0" w:type="auto"/>
         <w:tblInd w:w="108" w:type="dxa"/>
-        <w:tblLook w:val="04A0"/>
+        <w:tblLook w:val="04A0" w:firstRow="1" w:lastRow="0" w:firstColumn="1" w:lastColumn="0" w:noHBand="0" w:noVBand="1"/>
       </w:tblPr>
       <w:tblGrid>
         <w:gridCol w:w="2694"/>
@@ -8603,7 +8537,7 @@
           <w:noProof/>
           <w:sz w:val="24"/>
           <w:szCs w:val="24"/>
-          <w:lang w:eastAsia="pt-BR"/>
+          <w:lang w:val="en-US"/>
         </w:rPr>
         <w:drawing>
           <wp:inline distT="0" distB="0" distL="0" distR="0">
@@ -8621,10 +8555,10 @@
                     <pic:cNvPicPr/>
                   </pic:nvPicPr>
                   <pic:blipFill>
-                    <a:blip r:embed="rId10" cstate="print">
+                    <a:blip r:embed="rId11" cstate="print">
                       <a:extLst>
                         <a:ext uri="{28A0092B-C50C-407E-A947-70E740481C1C}">
-                          <a14:useLocalDpi xmlns:a14="http://schemas.microsoft.com/office/drawing/2010/main" xmlns:wps="http://schemas.microsoft.com/office/word/2010/wordprocessingShape" xmlns:wpi="http://schemas.microsoft.com/office/word/2010/wordprocessingInk" xmlns:wpg="http://schemas.microsoft.com/office/word/2010/wordprocessingGroup" xmlns:w14="http://schemas.microsoft.com/office/word/2010/wordml" xmlns:w="http://schemas.openxmlformats.org/wordprocessingml/2006/main" xmlns:w10="urn:schemas-microsoft-com:office:word" xmlns:wp14="http://schemas.microsoft.com/office/word/2010/wordprocessingDrawing" xmlns:v="urn:schemas-microsoft-com:vml" xmlns:o="urn:schemas-microsoft-com:office:office" xmlns:mc="http://schemas.openxmlformats.org/markup-compatibility/2006" xmlns:wpc="http://schemas.microsoft.com/office/word/2010/wordprocessingCanvas" xmlns="" val="0"/>
+                          <a14:useLocalDpi xmlns:a14="http://schemas.microsoft.com/office/drawing/2010/main" val="0"/>
                         </a:ext>
                       </a:extLst>
                     </a:blip>
@@ -8706,7 +8640,7 @@
         <w:tblW w:w="9639" w:type="dxa"/>
         <w:jc w:val="center"/>
         <w:tblInd w:w="108" w:type="dxa"/>
-        <w:tblLook w:val="04A0"/>
+        <w:tblLook w:val="04A0" w:firstRow="1" w:lastRow="0" w:firstColumn="1" w:lastColumn="0" w:noHBand="0" w:noVBand="1"/>
       </w:tblPr>
       <w:tblGrid>
         <w:gridCol w:w="2268"/>
@@ -9780,7 +9714,7 @@
         <w:tblStyle w:val="Tabelacomgrade1"/>
         <w:tblW w:w="0" w:type="auto"/>
         <w:tblInd w:w="108" w:type="dxa"/>
-        <w:tblLook w:val="04A0"/>
+        <w:tblLook w:val="04A0" w:firstRow="1" w:lastRow="0" w:firstColumn="1" w:lastColumn="0" w:noHBand="0" w:noVBand="1"/>
       </w:tblPr>
       <w:tblGrid>
         <w:gridCol w:w="2694"/>
@@ -10065,7 +9999,7 @@
           <w:noProof/>
           <w:sz w:val="24"/>
           <w:szCs w:val="24"/>
-          <w:lang w:eastAsia="pt-BR"/>
+          <w:lang w:val="en-US"/>
         </w:rPr>
         <w:drawing>
           <wp:inline distT="0" distB="0" distL="0" distR="0">
@@ -10083,10 +10017,10 @@
                     <pic:cNvPicPr/>
                   </pic:nvPicPr>
                   <pic:blipFill>
-                    <a:blip r:embed="rId11" cstate="print">
+                    <a:blip r:embed="rId12" cstate="print">
                       <a:extLst>
                         <a:ext uri="{28A0092B-C50C-407E-A947-70E740481C1C}">
-                          <a14:useLocalDpi xmlns:a14="http://schemas.microsoft.com/office/drawing/2010/main" xmlns:wps="http://schemas.microsoft.com/office/word/2010/wordprocessingShape" xmlns:wpi="http://schemas.microsoft.com/office/word/2010/wordprocessingInk" xmlns:wpg="http://schemas.microsoft.com/office/word/2010/wordprocessingGroup" xmlns:w14="http://schemas.microsoft.com/office/word/2010/wordml" xmlns:w="http://schemas.openxmlformats.org/wordprocessingml/2006/main" xmlns:w10="urn:schemas-microsoft-com:office:word" xmlns:wp14="http://schemas.microsoft.com/office/word/2010/wordprocessingDrawing" xmlns:v="urn:schemas-microsoft-com:vml" xmlns:o="urn:schemas-microsoft-com:office:office" xmlns:mc="http://schemas.openxmlformats.org/markup-compatibility/2006" xmlns:wpc="http://schemas.microsoft.com/office/word/2010/wordprocessingCanvas" xmlns="" val="0"/>
+                          <a14:useLocalDpi xmlns:a14="http://schemas.microsoft.com/office/drawing/2010/main" val="0"/>
                         </a:ext>
                       </a:extLst>
                     </a:blip>
@@ -10167,7 +10101,7 @@
         <w:tblStyle w:val="Tabelacomgrade1"/>
         <w:tblW w:w="0" w:type="auto"/>
         <w:tblInd w:w="108" w:type="dxa"/>
-        <w:tblLook w:val="04A0"/>
+        <w:tblLook w:val="04A0" w:firstRow="1" w:lastRow="0" w:firstColumn="1" w:lastColumn="0" w:noHBand="0" w:noVBand="1"/>
       </w:tblPr>
       <w:tblGrid>
         <w:gridCol w:w="2694"/>
@@ -10268,7 +10202,7 @@
     </w:tbl>
     <w:p>
       <w:pPr>
-        <w:pStyle w:val="PargrafodaLista"/>
+        <w:pStyle w:val="ListParagraph"/>
         <w:spacing w:after="0" w:line="360" w:lineRule="auto"/>
         <w:ind w:left="360"/>
         <w:rPr>
@@ -10291,7 +10225,7 @@
     </w:p>
     <w:p>
       <w:pPr>
-        <w:pStyle w:val="PargrafodaLista"/>
+        <w:pStyle w:val="ListParagraph"/>
         <w:numPr>
           <w:ilvl w:val="1"/>
           <w:numId w:val="4"/>
@@ -10684,7 +10618,7 @@
     </w:p>
     <w:p>
       <w:pPr>
-        <w:pStyle w:val="PargrafodaLista"/>
+        <w:pStyle w:val="ListParagraph"/>
         <w:numPr>
           <w:ilvl w:val="0"/>
           <w:numId w:val="9"/>
@@ -10890,7 +10824,7 @@
     </w:p>
     <w:p>
       <w:pPr>
-        <w:pStyle w:val="PargrafodaLista"/>
+        <w:pStyle w:val="ListParagraph"/>
         <w:numPr>
           <w:ilvl w:val="0"/>
           <w:numId w:val="9"/>
@@ -11169,7 +11103,7 @@
           <w:noProof/>
           <w:sz w:val="24"/>
           <w:szCs w:val="24"/>
-          <w:lang w:eastAsia="pt-BR"/>
+          <w:lang w:val="en-US"/>
         </w:rPr>
         <w:drawing>
           <wp:inline distT="0" distB="0" distL="0" distR="0">
@@ -11187,10 +11121,10 @@
                     <pic:cNvPicPr/>
                   </pic:nvPicPr>
                   <pic:blipFill>
-                    <a:blip r:embed="rId12" cstate="print">
+                    <a:blip r:embed="rId13" cstate="print">
                       <a:extLst>
                         <a:ext uri="{28A0092B-C50C-407E-A947-70E740481C1C}">
-                          <a14:useLocalDpi xmlns:a14="http://schemas.microsoft.com/office/drawing/2010/main" xmlns:wps="http://schemas.microsoft.com/office/word/2010/wordprocessingShape" xmlns:wpi="http://schemas.microsoft.com/office/word/2010/wordprocessingInk" xmlns:wpg="http://schemas.microsoft.com/office/word/2010/wordprocessingGroup" xmlns:w14="http://schemas.microsoft.com/office/word/2010/wordml" xmlns:w="http://schemas.openxmlformats.org/wordprocessingml/2006/main" xmlns:w10="urn:schemas-microsoft-com:office:word" xmlns:wp14="http://schemas.microsoft.com/office/word/2010/wordprocessingDrawing" xmlns:v="urn:schemas-microsoft-com:vml" xmlns:o="urn:schemas-microsoft-com:office:office" xmlns:mc="http://schemas.openxmlformats.org/markup-compatibility/2006" xmlns:wpc="http://schemas.microsoft.com/office/word/2010/wordprocessingCanvas" xmlns="" val="0"/>
+                          <a14:useLocalDpi xmlns:a14="http://schemas.microsoft.com/office/drawing/2010/main" val="0"/>
                         </a:ext>
                       </a:extLst>
                     </a:blip>
@@ -11271,7 +11205,7 @@
         <w:tblStyle w:val="Tabelacomgrade2"/>
         <w:tblW w:w="0" w:type="auto"/>
         <w:tblInd w:w="108" w:type="dxa"/>
-        <w:tblLook w:val="04A0"/>
+        <w:tblLook w:val="04A0" w:firstRow="1" w:lastRow="0" w:firstColumn="1" w:lastColumn="0" w:noHBand="0" w:noVBand="1"/>
       </w:tblPr>
       <w:tblGrid>
         <w:gridCol w:w="2694"/>
@@ -11416,7 +11350,7 @@
     </w:tbl>
     <w:p>
       <w:pPr>
-        <w:pStyle w:val="PargrafodaLista"/>
+        <w:pStyle w:val="ListParagraph"/>
         <w:numPr>
           <w:ilvl w:val="0"/>
           <w:numId w:val="14"/>
@@ -11443,7 +11377,7 @@
     </w:p>
     <w:p>
       <w:pPr>
-        <w:pStyle w:val="PargrafodaLista"/>
+        <w:pStyle w:val="ListParagraph"/>
         <w:spacing w:after="0" w:line="360" w:lineRule="auto"/>
         <w:jc w:val="both"/>
         <w:rPr>
@@ -11507,7 +11441,7 @@
           <w:noProof/>
           <w:sz w:val="24"/>
           <w:szCs w:val="24"/>
-          <w:lang w:eastAsia="pt-BR"/>
+          <w:lang w:val="en-US"/>
         </w:rPr>
         <w:drawing>
           <wp:inline distT="0" distB="0" distL="0" distR="0">
@@ -11525,10 +11459,10 @@
                     <pic:cNvPicPr/>
                   </pic:nvPicPr>
                   <pic:blipFill>
-                    <a:blip r:embed="rId13" cstate="print">
+                    <a:blip r:embed="rId14" cstate="print">
                       <a:extLst>
                         <a:ext uri="{28A0092B-C50C-407E-A947-70E740481C1C}">
-                          <a14:useLocalDpi xmlns:a14="http://schemas.microsoft.com/office/drawing/2010/main" xmlns:wps="http://schemas.microsoft.com/office/word/2010/wordprocessingShape" xmlns:wpi="http://schemas.microsoft.com/office/word/2010/wordprocessingInk" xmlns:wpg="http://schemas.microsoft.com/office/word/2010/wordprocessingGroup" xmlns:w14="http://schemas.microsoft.com/office/word/2010/wordml" xmlns:w="http://schemas.openxmlformats.org/wordprocessingml/2006/main" xmlns:w10="urn:schemas-microsoft-com:office:word" xmlns:wp14="http://schemas.microsoft.com/office/word/2010/wordprocessingDrawing" xmlns:v="urn:schemas-microsoft-com:vml" xmlns:o="urn:schemas-microsoft-com:office:office" xmlns:mc="http://schemas.openxmlformats.org/markup-compatibility/2006" xmlns:wpc="http://schemas.microsoft.com/office/word/2010/wordprocessingCanvas" xmlns="" val="0"/>
+                          <a14:useLocalDpi xmlns:a14="http://schemas.microsoft.com/office/drawing/2010/main" val="0"/>
                         </a:ext>
                       </a:extLst>
                     </a:blip>
@@ -11621,7 +11555,7 @@
         <w:tblStyle w:val="Tabelacomgrade2"/>
         <w:tblW w:w="9639" w:type="dxa"/>
         <w:tblInd w:w="108" w:type="dxa"/>
-        <w:tblLook w:val="04A0"/>
+        <w:tblLook w:val="04A0" w:firstRow="1" w:lastRow="0" w:firstColumn="1" w:lastColumn="0" w:noHBand="0" w:noVBand="1"/>
       </w:tblPr>
       <w:tblGrid>
         <w:gridCol w:w="2268"/>
@@ -11873,7 +11807,7 @@
         <w:tblStyle w:val="Tabelacomgrade2"/>
         <w:tblW w:w="9639" w:type="dxa"/>
         <w:tblInd w:w="108" w:type="dxa"/>
-        <w:tblLook w:val="04A0"/>
+        <w:tblLook w:val="04A0" w:firstRow="1" w:lastRow="0" w:firstColumn="1" w:lastColumn="0" w:noHBand="0" w:noVBand="1"/>
       </w:tblPr>
       <w:tblGrid>
         <w:gridCol w:w="2694"/>
@@ -12054,7 +11988,7 @@
     </w:p>
     <w:p>
       <w:pPr>
-        <w:pStyle w:val="PargrafodaLista"/>
+        <w:pStyle w:val="ListParagraph"/>
         <w:numPr>
           <w:ilvl w:val="0"/>
           <w:numId w:val="9"/>
@@ -12078,25 +12012,14 @@
         <w:lastRenderedPageBreak/>
         <w:t xml:space="preserve">Interface I03 – </w:t>
       </w:r>
-      <w:proofErr w:type="spellStart"/>
-      <w:r>
-        <w:rPr>
-          <w:rFonts w:ascii="Times New Roman" w:hAnsi="Times New Roman" w:cs="Times New Roman"/>
-          <w:b/>
-          <w:sz w:val="24"/>
-          <w:szCs w:val="24"/>
-        </w:rPr>
-        <w:t>Template</w:t>
-      </w:r>
-      <w:proofErr w:type="spellEnd"/>
-      <w:r>
-        <w:rPr>
-          <w:rFonts w:ascii="Times New Roman" w:hAnsi="Times New Roman" w:cs="Times New Roman"/>
-          <w:b/>
-          <w:sz w:val="24"/>
-          <w:szCs w:val="24"/>
-        </w:rPr>
-        <w:t xml:space="preserve"> E-mail de Recuperação</w:t>
+      <w:r>
+        <w:rPr>
+          <w:rFonts w:ascii="Times New Roman" w:hAnsi="Times New Roman" w:cs="Times New Roman"/>
+          <w:b/>
+          <w:sz w:val="24"/>
+          <w:szCs w:val="24"/>
+        </w:rPr>
+        <w:t>Template E-mail de Recuperação</w:t>
       </w:r>
     </w:p>
     <w:p>
@@ -12164,7 +12087,7 @@
           <w:noProof/>
           <w:sz w:val="24"/>
           <w:szCs w:val="24"/>
-          <w:lang w:eastAsia="pt-BR"/>
+          <w:lang w:val="en-US"/>
         </w:rPr>
         <w:drawing>
           <wp:inline distT="0" distB="0" distL="0" distR="0">
@@ -12182,10 +12105,10 @@
                     <pic:cNvPicPr/>
                   </pic:nvPicPr>
                   <pic:blipFill>
-                    <a:blip r:embed="rId14" cstate="print">
+                    <a:blip r:embed="rId15" cstate="print">
                       <a:extLst>
                         <a:ext uri="{28A0092B-C50C-407E-A947-70E740481C1C}">
-                          <a14:useLocalDpi xmlns:a14="http://schemas.microsoft.com/office/drawing/2010/main" xmlns:wps="http://schemas.microsoft.com/office/word/2010/wordprocessingShape" xmlns:wpi="http://schemas.microsoft.com/office/word/2010/wordprocessingInk" xmlns:wpg="http://schemas.microsoft.com/office/word/2010/wordprocessingGroup" xmlns:w14="http://schemas.microsoft.com/office/word/2010/wordml" xmlns:w="http://schemas.openxmlformats.org/wordprocessingml/2006/main" xmlns:w10="urn:schemas-microsoft-com:office:word" xmlns:wp14="http://schemas.microsoft.com/office/word/2010/wordprocessingDrawing" xmlns:v="urn:schemas-microsoft-com:vml" xmlns:o="urn:schemas-microsoft-com:office:office" xmlns:mc="http://schemas.openxmlformats.org/markup-compatibility/2006" xmlns:wpc="http://schemas.microsoft.com/office/word/2010/wordprocessingCanvas" xmlns="" val="0"/>
+                          <a14:useLocalDpi xmlns:a14="http://schemas.microsoft.com/office/drawing/2010/main" val="0"/>
                         </a:ext>
                       </a:extLst>
                     </a:blip>
@@ -12233,7 +12156,7 @@
     </w:p>
     <w:p>
       <w:pPr>
-        <w:pStyle w:val="PargrafodaLista"/>
+        <w:pStyle w:val="ListParagraph"/>
         <w:numPr>
           <w:ilvl w:val="0"/>
           <w:numId w:val="9"/>
@@ -12332,7 +12255,7 @@
           <w:noProof/>
           <w:sz w:val="24"/>
           <w:szCs w:val="24"/>
-          <w:lang w:eastAsia="pt-BR"/>
+          <w:lang w:val="en-US"/>
         </w:rPr>
         <w:drawing>
           <wp:inline distT="0" distB="0" distL="0" distR="0">
@@ -12350,7 +12273,7 @@
                     <pic:cNvPicPr/>
                   </pic:nvPicPr>
                   <pic:blipFill>
-                    <a:blip r:embed="rId15" cstate="print"/>
+                    <a:blip r:embed="rId16" cstate="print"/>
                     <a:stretch>
                       <a:fillRect/>
                     </a:stretch>
@@ -12429,7 +12352,7 @@
         <w:tblStyle w:val="Tabelacomgrade2"/>
         <w:tblW w:w="0" w:type="auto"/>
         <w:tblInd w:w="108" w:type="dxa"/>
-        <w:tblLook w:val="04A0"/>
+        <w:tblLook w:val="04A0" w:firstRow="1" w:lastRow="0" w:firstColumn="1" w:lastColumn="0" w:noHBand="0" w:noVBand="1"/>
       </w:tblPr>
       <w:tblGrid>
         <w:gridCol w:w="2694"/>
@@ -12650,13 +12573,13 @@
           <w:noProof/>
           <w:sz w:val="24"/>
           <w:szCs w:val="24"/>
-          <w:lang w:eastAsia="pt-BR"/>
+          <w:lang w:val="en-US"/>
         </w:rPr>
         <w:drawing>
           <wp:inline distT="0" distB="0" distL="0" distR="0">
-            <wp:extent cx="6116129" cy="4962454"/>
-            <wp:effectExtent l="0" t="0" r="0" b="0"/>
-            <wp:docPr id="21" name="Picture 21"/>
+            <wp:extent cx="6670243" cy="4976037"/>
+            <wp:effectExtent l="19050" t="19050" r="0" b="0"/>
+            <wp:docPr id="5" name="Picture 5"/>
             <wp:cNvGraphicFramePr>
               <a:graphicFrameLocks xmlns:a="http://schemas.openxmlformats.org/drawingml/2006/main" noChangeAspect="1"/>
             </wp:cNvGraphicFramePr>
@@ -12668,10 +12591,10 @@
                     <pic:cNvPicPr/>
                   </pic:nvPicPr>
                   <pic:blipFill>
-                    <a:blip r:embed="rId16" cstate="print">
+                    <a:blip r:embed="rId17">
                       <a:extLst>
                         <a:ext uri="{28A0092B-C50C-407E-A947-70E740481C1C}">
-                          <a14:useLocalDpi xmlns:a14="http://schemas.microsoft.com/office/drawing/2010/main" xmlns:wps="http://schemas.microsoft.com/office/word/2010/wordprocessingShape" xmlns:wpi="http://schemas.microsoft.com/office/word/2010/wordprocessingInk" xmlns:wpg="http://schemas.microsoft.com/office/word/2010/wordprocessingGroup" xmlns:w14="http://schemas.microsoft.com/office/word/2010/wordml" xmlns:w="http://schemas.openxmlformats.org/wordprocessingml/2006/main" xmlns:w10="urn:schemas-microsoft-com:office:word" xmlns:wp14="http://schemas.microsoft.com/office/word/2010/wordprocessingDrawing" xmlns:v="urn:schemas-microsoft-com:vml" xmlns:o="urn:schemas-microsoft-com:office:office" xmlns:mc="http://schemas.openxmlformats.org/markup-compatibility/2006" xmlns:wpc="http://schemas.microsoft.com/office/word/2010/wordprocessingCanvas" xmlns="" val="0"/>
+                          <a14:useLocalDpi xmlns:a14="http://schemas.microsoft.com/office/drawing/2010/main" val="0"/>
                         </a:ext>
                       </a:extLst>
                     </a:blip>
@@ -12682,263 +12605,7 @@
                   <pic:spPr>
                     <a:xfrm>
                       <a:off x="0" y="0"/>
-                      <a:ext cx="6122924" cy="4967968"/>
-                    </a:xfrm>
-                    <a:prstGeom prst="rect">
-                      <a:avLst/>
-                    </a:prstGeom>
-                  </pic:spPr>
-                </pic:pic>
-              </a:graphicData>
-            </a:graphic>
-          </wp:inline>
-        </w:drawing>
-      </w:r>
-    </w:p>
-    <w:p>
-      <w:pPr>
-        <w:rPr>
-          <w:rFonts w:ascii="Times New Roman" w:hAnsi="Times New Roman" w:cs="Times New Roman"/>
-          <w:b/>
-          <w:sz w:val="24"/>
-          <w:szCs w:val="24"/>
-        </w:rPr>
-      </w:pPr>
-      <w:r>
-        <w:rPr>
-          <w:rFonts w:ascii="Times New Roman" w:hAnsi="Times New Roman" w:cs="Times New Roman"/>
-          <w:b/>
-          <w:sz w:val="24"/>
-          <w:szCs w:val="24"/>
-        </w:rPr>
-        <w:br w:type="page"/>
-      </w:r>
-    </w:p>
-    <w:p>
-      <w:pPr>
-        <w:spacing w:after="0" w:line="360" w:lineRule="auto"/>
-        <w:contextualSpacing/>
-        <w:jc w:val="both"/>
-        <w:rPr>
-          <w:rFonts w:ascii="Times New Roman" w:hAnsi="Times New Roman" w:cs="Times New Roman"/>
-          <w:b/>
-          <w:sz w:val="24"/>
-          <w:szCs w:val="24"/>
-        </w:rPr>
-      </w:pPr>
-      <w:r>
-        <w:rPr>
-          <w:rFonts w:ascii="Times New Roman" w:hAnsi="Times New Roman" w:cs="Times New Roman"/>
-          <w:b/>
-          <w:sz w:val="24"/>
-          <w:szCs w:val="24"/>
-        </w:rPr>
-        <w:lastRenderedPageBreak/>
-        <w:t>5.2</w:t>
-      </w:r>
-      <w:r>
-        <w:rPr>
-          <w:rFonts w:ascii="Times New Roman" w:hAnsi="Times New Roman" w:cs="Times New Roman"/>
-          <w:b/>
-          <w:sz w:val="24"/>
-          <w:szCs w:val="24"/>
-        </w:rPr>
-        <w:t xml:space="preserve"> DIAGRAMA DE CLASSES</w:t>
-      </w:r>
-    </w:p>
-    <w:p>
-      <w:pPr>
-        <w:spacing w:after="0" w:line="360" w:lineRule="auto"/>
-        <w:contextualSpacing/>
-        <w:jc w:val="both"/>
-        <w:rPr>
-          <w:rFonts w:ascii="Times New Roman" w:hAnsi="Times New Roman" w:cs="Times New Roman"/>
-          <w:b/>
-          <w:sz w:val="24"/>
-          <w:szCs w:val="24"/>
-        </w:rPr>
-      </w:pPr>
-    </w:p>
-    <w:p>
-      <w:pPr>
-        <w:spacing w:after="0" w:line="360" w:lineRule="auto"/>
-        <w:contextualSpacing/>
-        <w:jc w:val="both"/>
-        <w:rPr>
-          <w:rFonts w:ascii="Times New Roman" w:hAnsi="Times New Roman" w:cs="Times New Roman"/>
-          <w:b/>
-          <w:sz w:val="24"/>
-          <w:szCs w:val="24"/>
-        </w:rPr>
-      </w:pPr>
-      <w:r>
-        <w:rPr>
-          <w:rFonts w:ascii="Times New Roman" w:hAnsi="Times New Roman" w:cs="Times New Roman"/>
-          <w:b/>
-          <w:noProof/>
-          <w:sz w:val="24"/>
-          <w:szCs w:val="24"/>
-          <w:lang w:eastAsia="pt-BR"/>
-        </w:rPr>
-        <w:drawing>
-          <wp:inline distT="0" distB="0" distL="0" distR="0">
-            <wp:extent cx="6120130" cy="3778885"/>
-            <wp:effectExtent l="0" t="0" r="0" b="0"/>
-            <wp:docPr id="22" name="Picture 22"/>
-            <wp:cNvGraphicFramePr>
-              <a:graphicFrameLocks xmlns:a="http://schemas.openxmlformats.org/drawingml/2006/main" noChangeAspect="1"/>
-            </wp:cNvGraphicFramePr>
-            <a:graphic xmlns:a="http://schemas.openxmlformats.org/drawingml/2006/main">
-              <a:graphicData uri="http://schemas.openxmlformats.org/drawingml/2006/picture">
-                <pic:pic xmlns:pic="http://schemas.openxmlformats.org/drawingml/2006/picture">
-                  <pic:nvPicPr>
-                    <pic:cNvPr id="0" name="Diagrama de Classes.png"/>
-                    <pic:cNvPicPr/>
-                  </pic:nvPicPr>
-                  <pic:blipFill>
-                    <a:blip r:embed="rId17" cstate="print">
-                      <a:extLst>
-                        <a:ext uri="{28A0092B-C50C-407E-A947-70E740481C1C}">
-                          <a14:useLocalDpi xmlns:a14="http://schemas.microsoft.com/office/drawing/2010/main" xmlns:wps="http://schemas.microsoft.com/office/word/2010/wordprocessingShape" xmlns:wpi="http://schemas.microsoft.com/office/word/2010/wordprocessingInk" xmlns:wpg="http://schemas.microsoft.com/office/word/2010/wordprocessingGroup" xmlns:w14="http://schemas.microsoft.com/office/word/2010/wordml" xmlns:w="http://schemas.openxmlformats.org/wordprocessingml/2006/main" xmlns:w10="urn:schemas-microsoft-com:office:word" xmlns:wp14="http://schemas.microsoft.com/office/word/2010/wordprocessingDrawing" xmlns:v="urn:schemas-microsoft-com:vml" xmlns:o="urn:schemas-microsoft-com:office:office" xmlns:mc="http://schemas.openxmlformats.org/markup-compatibility/2006" xmlns:wpc="http://schemas.microsoft.com/office/word/2010/wordprocessingCanvas" xmlns="" val="0"/>
-                        </a:ext>
-                      </a:extLst>
-                    </a:blip>
-                    <a:stretch>
-                      <a:fillRect/>
-                    </a:stretch>
-                  </pic:blipFill>
-                  <pic:spPr>
-                    <a:xfrm>
-                      <a:off x="0" y="0"/>
-                      <a:ext cx="6120130" cy="3778885"/>
-                    </a:xfrm>
-                    <a:prstGeom prst="rect">
-                      <a:avLst/>
-                    </a:prstGeom>
-                  </pic:spPr>
-                </pic:pic>
-              </a:graphicData>
-            </a:graphic>
-          </wp:inline>
-        </w:drawing>
-      </w:r>
-    </w:p>
-    <w:p>
-      <w:pPr>
-        <w:rPr>
-          <w:rFonts w:ascii="Times New Roman" w:hAnsi="Times New Roman" w:cs="Times New Roman"/>
-          <w:b/>
-          <w:sz w:val="24"/>
-          <w:szCs w:val="24"/>
-        </w:rPr>
-      </w:pPr>
-      <w:r>
-        <w:rPr>
-          <w:rFonts w:ascii="Times New Roman" w:hAnsi="Times New Roman" w:cs="Times New Roman"/>
-          <w:b/>
-          <w:sz w:val="24"/>
-          <w:szCs w:val="24"/>
-        </w:rPr>
-        <w:br w:type="page"/>
-      </w:r>
-    </w:p>
-    <w:p>
-      <w:pPr>
-        <w:spacing w:after="0" w:line="360" w:lineRule="auto"/>
-        <w:contextualSpacing/>
-        <w:jc w:val="both"/>
-        <w:rPr>
-          <w:rFonts w:ascii="Times New Roman" w:hAnsi="Times New Roman" w:cs="Times New Roman"/>
-          <w:b/>
-          <w:sz w:val="24"/>
-          <w:szCs w:val="24"/>
-        </w:rPr>
-      </w:pPr>
-      <w:r>
-        <w:rPr>
-          <w:rFonts w:ascii="Times New Roman" w:hAnsi="Times New Roman" w:cs="Times New Roman"/>
-          <w:b/>
-          <w:sz w:val="24"/>
-          <w:szCs w:val="24"/>
-        </w:rPr>
-        <w:lastRenderedPageBreak/>
-        <w:t>5.3</w:t>
-      </w:r>
-      <w:r>
-        <w:rPr>
-          <w:rFonts w:ascii="Times New Roman" w:hAnsi="Times New Roman" w:cs="Times New Roman"/>
-          <w:b/>
-          <w:sz w:val="24"/>
-          <w:szCs w:val="24"/>
-        </w:rPr>
-        <w:t xml:space="preserve"> DIAGRAMA DE SEQUÊNCIA DO SISTEMA – UC01</w:t>
-      </w:r>
-    </w:p>
-    <w:p>
-      <w:pPr>
-        <w:spacing w:after="0" w:line="360" w:lineRule="auto"/>
-        <w:contextualSpacing/>
-        <w:jc w:val="both"/>
-        <w:rPr>
-          <w:rFonts w:ascii="Times New Roman" w:hAnsi="Times New Roman" w:cs="Times New Roman"/>
-          <w:b/>
-          <w:sz w:val="24"/>
-          <w:szCs w:val="24"/>
-        </w:rPr>
-      </w:pPr>
-    </w:p>
-    <w:p>
-      <w:pPr>
-        <w:spacing w:after="0" w:line="360" w:lineRule="auto"/>
-        <w:contextualSpacing/>
-        <w:jc w:val="both"/>
-        <w:rPr>
-          <w:rFonts w:ascii="Times New Roman" w:hAnsi="Times New Roman" w:cs="Times New Roman"/>
-          <w:b/>
-          <w:sz w:val="24"/>
-          <w:szCs w:val="24"/>
-        </w:rPr>
-      </w:pPr>
-      <w:r>
-        <w:rPr>
-          <w:rFonts w:ascii="Times New Roman" w:hAnsi="Times New Roman" w:cs="Times New Roman"/>
-          <w:b/>
-          <w:noProof/>
-          <w:sz w:val="24"/>
-          <w:szCs w:val="24"/>
-          <w:lang w:eastAsia="pt-BR"/>
-        </w:rPr>
-        <w:drawing>
-          <wp:inline distT="0" distB="0" distL="0" distR="0">
-            <wp:extent cx="6120130" cy="3636010"/>
-            <wp:effectExtent l="19050" t="19050" r="13970" b="21590"/>
-            <wp:docPr id="23" name="Picture 23"/>
-            <wp:cNvGraphicFramePr>
-              <a:graphicFrameLocks xmlns:a="http://schemas.openxmlformats.org/drawingml/2006/main" noChangeAspect="1"/>
-            </wp:cNvGraphicFramePr>
-            <a:graphic xmlns:a="http://schemas.openxmlformats.org/drawingml/2006/main">
-              <a:graphicData uri="http://schemas.openxmlformats.org/drawingml/2006/picture">
-                <pic:pic xmlns:pic="http://schemas.openxmlformats.org/drawingml/2006/picture">
-                  <pic:nvPicPr>
-                    <pic:cNvPr id="0" name="DSS UC01.png"/>
-                    <pic:cNvPicPr/>
-                  </pic:nvPicPr>
-                  <pic:blipFill>
-                    <a:blip r:embed="rId18" cstate="print">
-                      <a:extLst>
-                        <a:ext uri="{28A0092B-C50C-407E-A947-70E740481C1C}">
-                          <a14:useLocalDpi xmlns:a14="http://schemas.microsoft.com/office/drawing/2010/main" xmlns:wps="http://schemas.microsoft.com/office/word/2010/wordprocessingShape" xmlns:wpi="http://schemas.microsoft.com/office/word/2010/wordprocessingInk" xmlns:wpg="http://schemas.microsoft.com/office/word/2010/wordprocessingGroup" xmlns:w14="http://schemas.microsoft.com/office/word/2010/wordml" xmlns:w="http://schemas.openxmlformats.org/wordprocessingml/2006/main" xmlns:w10="urn:schemas-microsoft-com:office:word" xmlns:wp14="http://schemas.microsoft.com/office/word/2010/wordprocessingDrawing" xmlns:v="urn:schemas-microsoft-com:vml" xmlns:o="urn:schemas-microsoft-com:office:office" xmlns:mc="http://schemas.openxmlformats.org/markup-compatibility/2006" xmlns:wpc="http://schemas.microsoft.com/office/word/2010/wordprocessingCanvas" xmlns="" val="0"/>
-                        </a:ext>
-                      </a:extLst>
-                    </a:blip>
-                    <a:stretch>
-                      <a:fillRect/>
-                    </a:stretch>
-                  </pic:blipFill>
-                  <pic:spPr>
-                    <a:xfrm>
-                      <a:off x="0" y="0"/>
-                      <a:ext cx="6120130" cy="3636010"/>
+                      <a:ext cx="6678628" cy="4982292"/>
                     </a:xfrm>
                     <a:prstGeom prst="rect">
                       <a:avLst/>
@@ -12995,34 +12662,16 @@
           <w:szCs w:val="24"/>
         </w:rPr>
         <w:lastRenderedPageBreak/>
-        <w:t>5.</w:t>
-      </w:r>
-      <w:r>
-        <w:rPr>
-          <w:rFonts w:ascii="Times New Roman" w:hAnsi="Times New Roman" w:cs="Times New Roman"/>
-          <w:b/>
-          <w:sz w:val="24"/>
-          <w:szCs w:val="24"/>
-        </w:rPr>
-        <w:t>4</w:t>
-      </w:r>
-      <w:r>
-        <w:rPr>
-          <w:rFonts w:ascii="Times New Roman" w:hAnsi="Times New Roman" w:cs="Times New Roman"/>
-          <w:b/>
-          <w:sz w:val="24"/>
-          <w:szCs w:val="24"/>
-        </w:rPr>
-        <w:t xml:space="preserve"> DIAGRAMA DE SEQUÊNCIA DO SISTEMA – UC0</w:t>
-      </w:r>
-      <w:r>
-        <w:rPr>
-          <w:rFonts w:ascii="Times New Roman" w:hAnsi="Times New Roman" w:cs="Times New Roman"/>
-          <w:b/>
-          <w:sz w:val="24"/>
-          <w:szCs w:val="24"/>
-        </w:rPr>
-        <w:t>4</w:t>
+        <w:t>5.2</w:t>
+      </w:r>
+      <w:r>
+        <w:rPr>
+          <w:rFonts w:ascii="Times New Roman" w:hAnsi="Times New Roman" w:cs="Times New Roman"/>
+          <w:b/>
+          <w:sz w:val="24"/>
+          <w:szCs w:val="24"/>
+        </w:rPr>
+        <w:t xml:space="preserve"> DIAGRAMA DE CLASSES</w:t>
       </w:r>
     </w:p>
     <w:p>
@@ -13040,6 +12689,9 @@
     </w:p>
     <w:p>
       <w:pPr>
+        <w:spacing w:after="0" w:line="360" w:lineRule="auto"/>
+        <w:contextualSpacing/>
+        <w:jc w:val="both"/>
         <w:rPr>
           <w:rFonts w:ascii="Times New Roman" w:hAnsi="Times New Roman" w:cs="Times New Roman"/>
           <w:b/>
@@ -13054,13 +12706,13 @@
           <w:noProof/>
           <w:sz w:val="24"/>
           <w:szCs w:val="24"/>
-          <w:lang w:eastAsia="pt-BR"/>
+          <w:lang w:val="en-US"/>
         </w:rPr>
         <w:drawing>
           <wp:inline distT="0" distB="0" distL="0" distR="0">
-            <wp:extent cx="5286375" cy="3600450"/>
-            <wp:effectExtent l="19050" t="19050" r="28575" b="19050"/>
-            <wp:docPr id="24" name="Picture 24"/>
+            <wp:extent cx="6251944" cy="4720856"/>
+            <wp:effectExtent l="19050" t="19050" r="0" b="3810"/>
+            <wp:docPr id="6" name="Picture 6"/>
             <wp:cNvGraphicFramePr>
               <a:graphicFrameLocks xmlns:a="http://schemas.openxmlformats.org/drawingml/2006/main" noChangeAspect="1"/>
             </wp:cNvGraphicFramePr>
@@ -13068,14 +12720,14 @@
               <a:graphicData uri="http://schemas.openxmlformats.org/drawingml/2006/picture">
                 <pic:pic xmlns:pic="http://schemas.openxmlformats.org/drawingml/2006/picture">
                   <pic:nvPicPr>
-                    <pic:cNvPr id="0" name="DSS UC04.png"/>
+                    <pic:cNvPr id="0" name="Diagrama de Classes.png"/>
                     <pic:cNvPicPr/>
                   </pic:nvPicPr>
                   <pic:blipFill>
-                    <a:blip r:embed="rId19" cstate="print">
+                    <a:blip r:embed="rId18">
                       <a:extLst>
                         <a:ext uri="{28A0092B-C50C-407E-A947-70E740481C1C}">
-                          <a14:useLocalDpi xmlns:a14="http://schemas.microsoft.com/office/drawing/2010/main" xmlns:wps="http://schemas.microsoft.com/office/word/2010/wordprocessingShape" xmlns:wpi="http://schemas.microsoft.com/office/word/2010/wordprocessingInk" xmlns:wpg="http://schemas.microsoft.com/office/word/2010/wordprocessingGroup" xmlns:w14="http://schemas.microsoft.com/office/word/2010/wordml" xmlns:w="http://schemas.openxmlformats.org/wordprocessingml/2006/main" xmlns:w10="urn:schemas-microsoft-com:office:word" xmlns:wp14="http://schemas.microsoft.com/office/word/2010/wordprocessingDrawing" xmlns:v="urn:schemas-microsoft-com:vml" xmlns:o="urn:schemas-microsoft-com:office:office" xmlns:mc="http://schemas.openxmlformats.org/markup-compatibility/2006" xmlns:wpc="http://schemas.microsoft.com/office/word/2010/wordprocessingCanvas" xmlns="" val="0"/>
+                          <a14:useLocalDpi xmlns:a14="http://schemas.microsoft.com/office/drawing/2010/main" val="0"/>
                         </a:ext>
                       </a:extLst>
                     </a:blip>
@@ -13086,7 +12738,7 @@
                   <pic:spPr>
                     <a:xfrm>
                       <a:off x="0" y="0"/>
-                      <a:ext cx="5286375" cy="3600450"/>
+                      <a:ext cx="6260270" cy="4727143"/>
                     </a:xfrm>
                     <a:prstGeom prst="rect">
                       <a:avLst/>
@@ -13103,6 +12755,16 @@
           </wp:inline>
         </w:drawing>
       </w:r>
+    </w:p>
+    <w:p>
+      <w:pPr>
+        <w:rPr>
+          <w:rFonts w:ascii="Times New Roman" w:hAnsi="Times New Roman" w:cs="Times New Roman"/>
+          <w:b/>
+          <w:sz w:val="24"/>
+          <w:szCs w:val="24"/>
+        </w:rPr>
+      </w:pPr>
       <w:r>
         <w:rPr>
           <w:rFonts w:ascii="Times New Roman" w:hAnsi="Times New Roman" w:cs="Times New Roman"/>
@@ -13133,25 +12795,16 @@
           <w:szCs w:val="24"/>
         </w:rPr>
         <w:lastRenderedPageBreak/>
-        <w:t>5.</w:t>
-      </w:r>
-      <w:r>
-        <w:rPr>
-          <w:rFonts w:ascii="Times New Roman" w:hAnsi="Times New Roman" w:cs="Times New Roman"/>
-          <w:b/>
-          <w:sz w:val="24"/>
-          <w:szCs w:val="24"/>
-        </w:rPr>
-        <w:t>5</w:t>
-      </w:r>
-      <w:r>
-        <w:rPr>
-          <w:rFonts w:ascii="Times New Roman" w:hAnsi="Times New Roman" w:cs="Times New Roman"/>
-          <w:b/>
-          <w:sz w:val="24"/>
-          <w:szCs w:val="24"/>
-        </w:rPr>
-        <w:t xml:space="preserve"> DIAGRAMA DE SEQUÊNCIA – UC01</w:t>
+        <w:t>5.3</w:t>
+      </w:r>
+      <w:r>
+        <w:rPr>
+          <w:rFonts w:ascii="Times New Roman" w:hAnsi="Times New Roman" w:cs="Times New Roman"/>
+          <w:b/>
+          <w:sz w:val="24"/>
+          <w:szCs w:val="24"/>
+        </w:rPr>
+        <w:t xml:space="preserve"> DIAGRAMA DE SEQUÊNCIA DO SISTEMA – UC01</w:t>
       </w:r>
     </w:p>
     <w:p>
@@ -13186,13 +12839,13 @@
           <w:noProof/>
           <w:sz w:val="24"/>
           <w:szCs w:val="24"/>
-          <w:lang w:eastAsia="pt-BR"/>
+          <w:lang w:val="en-US"/>
         </w:rPr>
         <w:drawing>
           <wp:inline distT="0" distB="0" distL="0" distR="0">
-            <wp:extent cx="6120130" cy="3181985"/>
-            <wp:effectExtent l="0" t="0" r="0" b="0"/>
-            <wp:docPr id="25" name="Picture 25"/>
+            <wp:extent cx="6440928" cy="4423144"/>
+            <wp:effectExtent l="19050" t="19050" r="0" b="0"/>
+            <wp:docPr id="11" name="Picture 11"/>
             <wp:cNvGraphicFramePr>
               <a:graphicFrameLocks xmlns:a="http://schemas.openxmlformats.org/drawingml/2006/main" noChangeAspect="1"/>
             </wp:cNvGraphicFramePr>
@@ -13204,10 +12857,10 @@
                     <pic:cNvPicPr/>
                   </pic:nvPicPr>
                   <pic:blipFill>
-                    <a:blip r:embed="rId20" cstate="print">
+                    <a:blip r:embed="rId19">
                       <a:extLst>
                         <a:ext uri="{28A0092B-C50C-407E-A947-70E740481C1C}">
-                          <a14:useLocalDpi xmlns:a14="http://schemas.microsoft.com/office/drawing/2010/main" xmlns:wps="http://schemas.microsoft.com/office/word/2010/wordprocessingShape" xmlns:wpi="http://schemas.microsoft.com/office/word/2010/wordprocessingInk" xmlns:wpg="http://schemas.microsoft.com/office/word/2010/wordprocessingGroup" xmlns:w14="http://schemas.microsoft.com/office/word/2010/wordml" xmlns:w="http://schemas.openxmlformats.org/wordprocessingml/2006/main" xmlns:w10="urn:schemas-microsoft-com:office:word" xmlns:wp14="http://schemas.microsoft.com/office/word/2010/wordprocessingDrawing" xmlns:v="urn:schemas-microsoft-com:vml" xmlns:o="urn:schemas-microsoft-com:office:office" xmlns:mc="http://schemas.openxmlformats.org/markup-compatibility/2006" xmlns:wpc="http://schemas.microsoft.com/office/word/2010/wordprocessingCanvas" xmlns="" val="0"/>
+                          <a14:useLocalDpi xmlns:a14="http://schemas.microsoft.com/office/drawing/2010/main" val="0"/>
                         </a:ext>
                       </a:extLst>
                     </a:blip>
@@ -13218,11 +12871,16 @@
                   <pic:spPr>
                     <a:xfrm>
                       <a:off x="0" y="0"/>
-                      <a:ext cx="6120130" cy="3181985"/>
+                      <a:ext cx="6440928" cy="4423144"/>
                     </a:xfrm>
                     <a:prstGeom prst="rect">
                       <a:avLst/>
                     </a:prstGeom>
+                    <a:ln>
+                      <a:solidFill>
+                        <a:schemeClr val="tx1"/>
+                      </a:solidFill>
+                    </a:ln>
                   </pic:spPr>
                 </pic:pic>
               </a:graphicData>
@@ -13279,16 +12937,25 @@
           <w:sz w:val="24"/>
           <w:szCs w:val="24"/>
         </w:rPr>
-        <w:t>6</w:t>
-      </w:r>
-      <w:r>
-        <w:rPr>
-          <w:rFonts w:ascii="Times New Roman" w:hAnsi="Times New Roman" w:cs="Times New Roman"/>
-          <w:b/>
-          <w:sz w:val="24"/>
-          <w:szCs w:val="24"/>
-        </w:rPr>
-        <w:t xml:space="preserve"> DIAGRAMA DE SEQUÊNCIA – UC04</w:t>
+        <w:t>4</w:t>
+      </w:r>
+      <w:r>
+        <w:rPr>
+          <w:rFonts w:ascii="Times New Roman" w:hAnsi="Times New Roman" w:cs="Times New Roman"/>
+          <w:b/>
+          <w:sz w:val="24"/>
+          <w:szCs w:val="24"/>
+        </w:rPr>
+        <w:t xml:space="preserve"> DIAGRAMA DE SEQUÊNCIA DO SISTEMA – UC0</w:t>
+      </w:r>
+      <w:r>
+        <w:rPr>
+          <w:rFonts w:ascii="Times New Roman" w:hAnsi="Times New Roman" w:cs="Times New Roman"/>
+          <w:b/>
+          <w:sz w:val="24"/>
+          <w:szCs w:val="24"/>
+        </w:rPr>
+        <w:t>4</w:t>
       </w:r>
     </w:p>
     <w:p>
@@ -13306,17 +12973,13 @@
     </w:p>
     <w:p>
       <w:pPr>
-        <w:spacing w:after="0" w:line="360" w:lineRule="auto"/>
-        <w:contextualSpacing/>
-        <w:jc w:val="both"/>
-        <w:rPr>
-          <w:rFonts w:ascii="Times New Roman" w:hAnsi="Times New Roman" w:cs="Times New Roman"/>
-          <w:b/>
-          <w:sz w:val="24"/>
-          <w:szCs w:val="24"/>
-        </w:rPr>
-      </w:pPr>
-      <w:bookmarkStart w:id="0" w:name="_GoBack"/>
+        <w:rPr>
+          <w:rFonts w:ascii="Times New Roman" w:hAnsi="Times New Roman" w:cs="Times New Roman"/>
+          <w:b/>
+          <w:sz w:val="24"/>
+          <w:szCs w:val="24"/>
+        </w:rPr>
+      </w:pPr>
       <w:r>
         <w:rPr>
           <w:rFonts w:ascii="Times New Roman" w:hAnsi="Times New Roman" w:cs="Times New Roman"/>
@@ -13324,13 +12987,13 @@
           <w:noProof/>
           <w:sz w:val="24"/>
           <w:szCs w:val="24"/>
-          <w:lang w:eastAsia="pt-BR"/>
+          <w:lang w:val="en-US"/>
         </w:rPr>
         <w:drawing>
           <wp:inline distT="0" distB="0" distL="0" distR="0">
-            <wp:extent cx="6120130" cy="3411855"/>
-            <wp:effectExtent l="0" t="0" r="0" b="0"/>
-            <wp:docPr id="26" name="Picture 26"/>
+            <wp:extent cx="6485860" cy="4726104"/>
+            <wp:effectExtent l="38100" t="38100" r="10795" b="17780"/>
+            <wp:docPr id="14" name="Picture 14"/>
             <wp:cNvGraphicFramePr>
               <a:graphicFrameLocks xmlns:a="http://schemas.openxmlformats.org/drawingml/2006/main" noChangeAspect="1"/>
             </wp:cNvGraphicFramePr>
@@ -13342,10 +13005,10 @@
                     <pic:cNvPicPr/>
                   </pic:nvPicPr>
                   <pic:blipFill>
-                    <a:blip r:embed="rId21" cstate="print">
+                    <a:blip r:embed="rId20">
                       <a:extLst>
                         <a:ext uri="{28A0092B-C50C-407E-A947-70E740481C1C}">
-                          <a14:useLocalDpi xmlns:a14="http://schemas.microsoft.com/office/drawing/2010/main" xmlns:wps="http://schemas.microsoft.com/office/word/2010/wordprocessingShape" xmlns:wpi="http://schemas.microsoft.com/office/word/2010/wordprocessingInk" xmlns:wpg="http://schemas.microsoft.com/office/word/2010/wordprocessingGroup" xmlns:w14="http://schemas.microsoft.com/office/word/2010/wordml" xmlns:w="http://schemas.openxmlformats.org/wordprocessingml/2006/main" xmlns:w10="urn:schemas-microsoft-com:office:word" xmlns:wp14="http://schemas.microsoft.com/office/word/2010/wordprocessingDrawing" xmlns:v="urn:schemas-microsoft-com:vml" xmlns:o="urn:schemas-microsoft-com:office:office" xmlns:mc="http://schemas.openxmlformats.org/markup-compatibility/2006" xmlns:wpc="http://schemas.microsoft.com/office/word/2010/wordprocessingCanvas" xmlns="" val="0"/>
+                          <a14:useLocalDpi xmlns:a14="http://schemas.microsoft.com/office/drawing/2010/main" val="0"/>
                         </a:ext>
                       </a:extLst>
                     </a:blip>
@@ -13356,11 +13019,16 @@
                   <pic:spPr>
                     <a:xfrm>
                       <a:off x="0" y="0"/>
-                      <a:ext cx="6120130" cy="3411855"/>
+                      <a:ext cx="6492654" cy="4731055"/>
                     </a:xfrm>
                     <a:prstGeom prst="rect">
                       <a:avLst/>
                     </a:prstGeom>
+                    <a:ln w="28575">
+                      <a:solidFill>
+                        <a:schemeClr val="tx1"/>
+                      </a:solidFill>
+                    </a:ln>
                   </pic:spPr>
                 </pic:pic>
               </a:graphicData>
@@ -13368,28 +13036,10 @@
           </wp:inline>
         </w:drawing>
       </w:r>
-      <w:bookmarkEnd w:id="0"/>
-    </w:p>
-    <w:p>
-      <w:pPr>
-        <w:rPr>
-          <w:rFonts w:ascii="Times New Roman" w:hAnsi="Times New Roman" w:cs="Times New Roman"/>
-          <w:sz w:val="24"/>
-          <w:szCs w:val="24"/>
-        </w:rPr>
-      </w:pPr>
-    </w:p>
-    <w:p>
-      <w:pPr>
-        <w:rPr>
-          <w:rFonts w:ascii="Times New Roman" w:hAnsi="Times New Roman" w:cs="Times New Roman"/>
-          <w:sz w:val="24"/>
-          <w:szCs w:val="24"/>
-        </w:rPr>
-      </w:pPr>
-      <w:r>
-        <w:rPr>
-          <w:rFonts w:ascii="Times New Roman" w:hAnsi="Times New Roman" w:cs="Times New Roman"/>
+      <w:r>
+        <w:rPr>
+          <w:rFonts w:ascii="Times New Roman" w:hAnsi="Times New Roman" w:cs="Times New Roman"/>
+          <w:b/>
           <w:sz w:val="24"/>
           <w:szCs w:val="24"/>
         </w:rPr>
@@ -13408,7 +13058,6 @@
           <w:szCs w:val="24"/>
         </w:rPr>
       </w:pPr>
-      <w:proofErr w:type="gramStart"/>
       <w:r>
         <w:rPr>
           <w:rFonts w:ascii="Times New Roman" w:hAnsi="Times New Roman" w:cs="Times New Roman"/>
@@ -13417,17 +13066,25 @@
           <w:szCs w:val="24"/>
         </w:rPr>
         <w:lastRenderedPageBreak/>
-        <w:t>5.7 DIAGRAMA</w:t>
-      </w:r>
-      <w:proofErr w:type="gramEnd"/>
-      <w:r>
-        <w:rPr>
-          <w:rFonts w:ascii="Times New Roman" w:hAnsi="Times New Roman" w:cs="Times New Roman"/>
-          <w:b/>
-          <w:sz w:val="24"/>
-          <w:szCs w:val="24"/>
-        </w:rPr>
-        <w:t xml:space="preserve"> DE CLASSES DE PROJETO</w:t>
+        <w:t>5.</w:t>
+      </w:r>
+      <w:r>
+        <w:rPr>
+          <w:rFonts w:ascii="Times New Roman" w:hAnsi="Times New Roman" w:cs="Times New Roman"/>
+          <w:b/>
+          <w:sz w:val="24"/>
+          <w:szCs w:val="24"/>
+        </w:rPr>
+        <w:t>5</w:t>
+      </w:r>
+      <w:r>
+        <w:rPr>
+          <w:rFonts w:ascii="Times New Roman" w:hAnsi="Times New Roman" w:cs="Times New Roman"/>
+          <w:b/>
+          <w:sz w:val="24"/>
+          <w:szCs w:val="24"/>
+        </w:rPr>
+        <w:t xml:space="preserve"> DIAGRAMA DE SEQUÊNCIA – UC01</w:t>
       </w:r>
     </w:p>
     <w:p>
@@ -13462,13 +13119,13 @@
           <w:noProof/>
           <w:sz w:val="24"/>
           <w:szCs w:val="24"/>
-          <w:lang w:eastAsia="pt-BR"/>
+          <w:lang w:val="en-US"/>
         </w:rPr>
         <w:drawing>
           <wp:inline distT="0" distB="0" distL="0" distR="0">
-            <wp:extent cx="6120130" cy="3411855"/>
-            <wp:effectExtent l="0" t="0" r="0" b="0"/>
-            <wp:docPr id="2" name="Picture 26"/>
+            <wp:extent cx="6377049" cy="4445361"/>
+            <wp:effectExtent l="19050" t="19050" r="5080" b="0"/>
+            <wp:docPr id="16" name="Picture 16"/>
             <wp:cNvGraphicFramePr>
               <a:graphicFrameLocks xmlns:a="http://schemas.openxmlformats.org/drawingml/2006/main" noChangeAspect="1"/>
             </wp:cNvGraphicFramePr>
@@ -13476,14 +13133,14 @@
               <a:graphicData uri="http://schemas.openxmlformats.org/drawingml/2006/picture">
                 <pic:pic xmlns:pic="http://schemas.openxmlformats.org/drawingml/2006/picture">
                   <pic:nvPicPr>
-                    <pic:cNvPr id="0" name="DS UC04.png"/>
+                    <pic:cNvPr id="0" name="DSS UC01.png"/>
                     <pic:cNvPicPr/>
                   </pic:nvPicPr>
                   <pic:blipFill>
-                    <a:blip r:embed="rId21" cstate="print">
+                    <a:blip r:embed="rId21">
                       <a:extLst>
                         <a:ext uri="{28A0092B-C50C-407E-A947-70E740481C1C}">
-                          <a14:useLocalDpi xmlns:a14="http://schemas.microsoft.com/office/drawing/2010/main" xmlns:wps="http://schemas.microsoft.com/office/word/2010/wordprocessingShape" xmlns:wpi="http://schemas.microsoft.com/office/word/2010/wordprocessingInk" xmlns:wpg="http://schemas.microsoft.com/office/word/2010/wordprocessingGroup" xmlns:w14="http://schemas.microsoft.com/office/word/2010/wordml" xmlns:w="http://schemas.openxmlformats.org/wordprocessingml/2006/main" xmlns:w10="urn:schemas-microsoft-com:office:word" xmlns:wp14="http://schemas.microsoft.com/office/word/2010/wordprocessingDrawing" xmlns:v="urn:schemas-microsoft-com:vml" xmlns:o="urn:schemas-microsoft-com:office:office" xmlns:mc="http://schemas.openxmlformats.org/markup-compatibility/2006" xmlns:wpc="http://schemas.microsoft.com/office/word/2010/wordprocessingCanvas" xmlns="" val="0"/>
+                          <a14:useLocalDpi xmlns:a14="http://schemas.microsoft.com/office/drawing/2010/main" val="0"/>
                         </a:ext>
                       </a:extLst>
                     </a:blip>
@@ -13494,11 +13151,16 @@
                   <pic:spPr>
                     <a:xfrm>
                       <a:off x="0" y="0"/>
-                      <a:ext cx="6120130" cy="3411855"/>
+                      <a:ext cx="6381572" cy="4448514"/>
                     </a:xfrm>
                     <a:prstGeom prst="rect">
                       <a:avLst/>
                     </a:prstGeom>
+                    <a:ln>
+                      <a:solidFill>
+                        <a:schemeClr val="tx1"/>
+                      </a:solidFill>
+                    </a:ln>
                   </pic:spPr>
                 </pic:pic>
               </a:graphicData>
@@ -13511,37 +13173,312 @@
       <w:pPr>
         <w:rPr>
           <w:rFonts w:ascii="Times New Roman" w:hAnsi="Times New Roman" w:cs="Times New Roman"/>
-          <w:sz w:val="24"/>
-          <w:szCs w:val="24"/>
-        </w:rPr>
-      </w:pPr>
-    </w:p>
-    <w:p>
-      <w:pPr>
-        <w:rPr>
-          <w:rFonts w:ascii="Times New Roman" w:hAnsi="Times New Roman" w:cs="Times New Roman"/>
-          <w:sz w:val="24"/>
-          <w:szCs w:val="24"/>
-        </w:rPr>
-      </w:pPr>
-    </w:p>
-    <w:p>
-      <w:pPr>
-        <w:rPr>
-          <w:rFonts w:ascii="Times New Roman" w:hAnsi="Times New Roman" w:cs="Times New Roman"/>
-          <w:sz w:val="24"/>
-          <w:szCs w:val="24"/>
-        </w:rPr>
-      </w:pPr>
-    </w:p>
-    <w:p>
-      <w:pPr>
-        <w:rPr>
-          <w:rFonts w:ascii="Times New Roman" w:hAnsi="Times New Roman" w:cs="Times New Roman"/>
-          <w:sz w:val="24"/>
-          <w:szCs w:val="24"/>
-        </w:rPr>
-      </w:pPr>
+          <w:b/>
+          <w:sz w:val="24"/>
+          <w:szCs w:val="24"/>
+        </w:rPr>
+      </w:pPr>
+      <w:r>
+        <w:rPr>
+          <w:rFonts w:ascii="Times New Roman" w:hAnsi="Times New Roman" w:cs="Times New Roman"/>
+          <w:b/>
+          <w:sz w:val="24"/>
+          <w:szCs w:val="24"/>
+        </w:rPr>
+        <w:br w:type="page"/>
+      </w:r>
+    </w:p>
+    <w:p>
+      <w:pPr>
+        <w:spacing w:after="0" w:line="360" w:lineRule="auto"/>
+        <w:contextualSpacing/>
+        <w:jc w:val="both"/>
+        <w:rPr>
+          <w:rFonts w:ascii="Times New Roman" w:hAnsi="Times New Roman" w:cs="Times New Roman"/>
+          <w:b/>
+          <w:sz w:val="24"/>
+          <w:szCs w:val="24"/>
+        </w:rPr>
+      </w:pPr>
+      <w:r>
+        <w:rPr>
+          <w:rFonts w:ascii="Times New Roman" w:hAnsi="Times New Roman" w:cs="Times New Roman"/>
+          <w:b/>
+          <w:sz w:val="24"/>
+          <w:szCs w:val="24"/>
+        </w:rPr>
+        <w:lastRenderedPageBreak/>
+        <w:t>5.</w:t>
+      </w:r>
+      <w:r>
+        <w:rPr>
+          <w:rFonts w:ascii="Times New Roman" w:hAnsi="Times New Roman" w:cs="Times New Roman"/>
+          <w:b/>
+          <w:sz w:val="24"/>
+          <w:szCs w:val="24"/>
+        </w:rPr>
+        <w:t>6</w:t>
+      </w:r>
+      <w:r>
+        <w:rPr>
+          <w:rFonts w:ascii="Times New Roman" w:hAnsi="Times New Roman" w:cs="Times New Roman"/>
+          <w:b/>
+          <w:sz w:val="24"/>
+          <w:szCs w:val="24"/>
+        </w:rPr>
+        <w:t xml:space="preserve"> DIAGRAMA DE SEQUÊNCIA – UC04</w:t>
+      </w:r>
+    </w:p>
+    <w:p>
+      <w:pPr>
+        <w:spacing w:after="0" w:line="360" w:lineRule="auto"/>
+        <w:contextualSpacing/>
+        <w:jc w:val="both"/>
+        <w:rPr>
+          <w:rFonts w:ascii="Times New Roman" w:hAnsi="Times New Roman" w:cs="Times New Roman"/>
+          <w:b/>
+          <w:sz w:val="24"/>
+          <w:szCs w:val="24"/>
+        </w:rPr>
+      </w:pPr>
+    </w:p>
+    <w:p>
+      <w:pPr>
+        <w:spacing w:after="0" w:line="360" w:lineRule="auto"/>
+        <w:contextualSpacing/>
+        <w:jc w:val="both"/>
+        <w:rPr>
+          <w:rFonts w:ascii="Times New Roman" w:hAnsi="Times New Roman" w:cs="Times New Roman"/>
+          <w:b/>
+          <w:sz w:val="24"/>
+          <w:szCs w:val="24"/>
+        </w:rPr>
+      </w:pPr>
+      <w:r>
+        <w:rPr>
+          <w:rFonts w:ascii="Times New Roman" w:hAnsi="Times New Roman" w:cs="Times New Roman"/>
+          <w:b/>
+          <w:noProof/>
+          <w:sz w:val="24"/>
+          <w:szCs w:val="24"/>
+          <w:lang w:val="en-US"/>
+        </w:rPr>
+        <w:drawing>
+          <wp:inline distT="0" distB="0" distL="0" distR="0">
+            <wp:extent cx="6424551" cy="4750130"/>
+            <wp:effectExtent l="19050" t="19050" r="0" b="0"/>
+            <wp:docPr id="20" name="Picture 20"/>
+            <wp:cNvGraphicFramePr>
+              <a:graphicFrameLocks xmlns:a="http://schemas.openxmlformats.org/drawingml/2006/main" noChangeAspect="1"/>
+            </wp:cNvGraphicFramePr>
+            <a:graphic xmlns:a="http://schemas.openxmlformats.org/drawingml/2006/main">
+              <a:graphicData uri="http://schemas.openxmlformats.org/drawingml/2006/picture">
+                <pic:pic xmlns:pic="http://schemas.openxmlformats.org/drawingml/2006/picture">
+                  <pic:nvPicPr>
+                    <pic:cNvPr id="0" name="DSS UC04.png"/>
+                    <pic:cNvPicPr/>
+                  </pic:nvPicPr>
+                  <pic:blipFill>
+                    <a:blip r:embed="rId22">
+                      <a:extLst>
+                        <a:ext uri="{28A0092B-C50C-407E-A947-70E740481C1C}">
+                          <a14:useLocalDpi xmlns:a14="http://schemas.microsoft.com/office/drawing/2010/main" val="0"/>
+                        </a:ext>
+                      </a:extLst>
+                    </a:blip>
+                    <a:stretch>
+                      <a:fillRect/>
+                    </a:stretch>
+                  </pic:blipFill>
+                  <pic:spPr>
+                    <a:xfrm>
+                      <a:off x="0" y="0"/>
+                      <a:ext cx="6429108" cy="4753499"/>
+                    </a:xfrm>
+                    <a:prstGeom prst="rect">
+                      <a:avLst/>
+                    </a:prstGeom>
+                    <a:ln>
+                      <a:solidFill>
+                        <a:schemeClr val="tx1"/>
+                      </a:solidFill>
+                    </a:ln>
+                  </pic:spPr>
+                </pic:pic>
+              </a:graphicData>
+            </a:graphic>
+          </wp:inline>
+        </w:drawing>
+      </w:r>
+    </w:p>
+    <w:p>
+      <w:pPr>
+        <w:rPr>
+          <w:rFonts w:ascii="Times New Roman" w:hAnsi="Times New Roman" w:cs="Times New Roman"/>
+          <w:sz w:val="24"/>
+          <w:szCs w:val="24"/>
+        </w:rPr>
+      </w:pPr>
+    </w:p>
+    <w:p>
+      <w:pPr>
+        <w:rPr>
+          <w:rFonts w:ascii="Times New Roman" w:hAnsi="Times New Roman" w:cs="Times New Roman"/>
+          <w:sz w:val="24"/>
+          <w:szCs w:val="24"/>
+        </w:rPr>
+      </w:pPr>
+      <w:r>
+        <w:rPr>
+          <w:rFonts w:ascii="Times New Roman" w:hAnsi="Times New Roman" w:cs="Times New Roman"/>
+          <w:sz w:val="24"/>
+          <w:szCs w:val="24"/>
+        </w:rPr>
+        <w:br w:type="page"/>
+      </w:r>
+    </w:p>
+    <w:p>
+      <w:pPr>
+        <w:spacing w:after="0" w:line="360" w:lineRule="auto"/>
+        <w:contextualSpacing/>
+        <w:jc w:val="both"/>
+        <w:rPr>
+          <w:rFonts w:ascii="Times New Roman" w:hAnsi="Times New Roman" w:cs="Times New Roman"/>
+          <w:b/>
+          <w:sz w:val="24"/>
+          <w:szCs w:val="24"/>
+        </w:rPr>
+      </w:pPr>
+      <w:r>
+        <w:rPr>
+          <w:rFonts w:ascii="Times New Roman" w:hAnsi="Times New Roman" w:cs="Times New Roman"/>
+          <w:b/>
+          <w:sz w:val="24"/>
+          <w:szCs w:val="24"/>
+        </w:rPr>
+        <w:lastRenderedPageBreak/>
+        <w:t>5.7 DIAGRAMA DE CLASSES DE PROJETO</w:t>
+      </w:r>
+    </w:p>
+    <w:p>
+      <w:pPr>
+        <w:spacing w:after="0" w:line="360" w:lineRule="auto"/>
+        <w:contextualSpacing/>
+        <w:jc w:val="both"/>
+        <w:rPr>
+          <w:rFonts w:ascii="Times New Roman" w:hAnsi="Times New Roman" w:cs="Times New Roman"/>
+          <w:b/>
+          <w:sz w:val="24"/>
+          <w:szCs w:val="24"/>
+        </w:rPr>
+      </w:pPr>
+    </w:p>
+    <w:p>
+      <w:pPr>
+        <w:spacing w:after="0" w:line="360" w:lineRule="auto"/>
+        <w:contextualSpacing/>
+        <w:jc w:val="both"/>
+        <w:rPr>
+          <w:rFonts w:ascii="Times New Roman" w:hAnsi="Times New Roman" w:cs="Times New Roman"/>
+          <w:b/>
+          <w:sz w:val="24"/>
+          <w:szCs w:val="24"/>
+        </w:rPr>
+      </w:pPr>
+      <w:r>
+        <w:rPr>
+          <w:rFonts w:ascii="Times New Roman" w:hAnsi="Times New Roman" w:cs="Times New Roman"/>
+          <w:b/>
+          <w:noProof/>
+          <w:sz w:val="24"/>
+          <w:szCs w:val="24"/>
+          <w:lang w:val="en-US"/>
+        </w:rPr>
+        <w:drawing>
+          <wp:inline distT="0" distB="0" distL="0" distR="0">
+            <wp:extent cx="6483928" cy="4063387"/>
+            <wp:effectExtent l="19050" t="19050" r="0" b="0"/>
+            <wp:docPr id="27" name="Picture 27"/>
+            <wp:cNvGraphicFramePr>
+              <a:graphicFrameLocks xmlns:a="http://schemas.openxmlformats.org/drawingml/2006/main" noChangeAspect="1"/>
+            </wp:cNvGraphicFramePr>
+            <a:graphic xmlns:a="http://schemas.openxmlformats.org/drawingml/2006/main">
+              <a:graphicData uri="http://schemas.openxmlformats.org/drawingml/2006/picture">
+                <pic:pic xmlns:pic="http://schemas.openxmlformats.org/drawingml/2006/picture">
+                  <pic:nvPicPr>
+                    <pic:cNvPr id="0" name="DCP.png"/>
+                    <pic:cNvPicPr/>
+                  </pic:nvPicPr>
+                  <pic:blipFill>
+                    <a:blip r:embed="rId23">
+                      <a:extLst>
+                        <a:ext uri="{28A0092B-C50C-407E-A947-70E740481C1C}">
+                          <a14:useLocalDpi xmlns:a14="http://schemas.microsoft.com/office/drawing/2010/main" val="0"/>
+                        </a:ext>
+                      </a:extLst>
+                    </a:blip>
+                    <a:stretch>
+                      <a:fillRect/>
+                    </a:stretch>
+                  </pic:blipFill>
+                  <pic:spPr>
+                    <a:xfrm>
+                      <a:off x="0" y="0"/>
+                      <a:ext cx="6488526" cy="4066269"/>
+                    </a:xfrm>
+                    <a:prstGeom prst="rect">
+                      <a:avLst/>
+                    </a:prstGeom>
+                    <a:ln>
+                      <a:solidFill>
+                        <a:schemeClr val="tx1"/>
+                      </a:solidFill>
+                    </a:ln>
+                  </pic:spPr>
+                </pic:pic>
+              </a:graphicData>
+            </a:graphic>
+          </wp:inline>
+        </w:drawing>
+      </w:r>
+    </w:p>
+    <w:p>
+      <w:pPr>
+        <w:rPr>
+          <w:rFonts w:ascii="Times New Roman" w:hAnsi="Times New Roman" w:cs="Times New Roman"/>
+          <w:sz w:val="24"/>
+          <w:szCs w:val="24"/>
+        </w:rPr>
+      </w:pPr>
+    </w:p>
+    <w:p>
+      <w:pPr>
+        <w:rPr>
+          <w:rFonts w:ascii="Times New Roman" w:hAnsi="Times New Roman" w:cs="Times New Roman"/>
+          <w:sz w:val="24"/>
+          <w:szCs w:val="24"/>
+        </w:rPr>
+      </w:pPr>
+    </w:p>
+    <w:p>
+      <w:pPr>
+        <w:rPr>
+          <w:rFonts w:ascii="Times New Roman" w:hAnsi="Times New Roman" w:cs="Times New Roman"/>
+          <w:sz w:val="24"/>
+          <w:szCs w:val="24"/>
+        </w:rPr>
+      </w:pPr>
+    </w:p>
+    <w:p>
+      <w:pPr>
+        <w:rPr>
+          <w:rFonts w:ascii="Times New Roman" w:hAnsi="Times New Roman" w:cs="Times New Roman"/>
+          <w:sz w:val="24"/>
+          <w:szCs w:val="24"/>
+        </w:rPr>
+      </w:pPr>
+      <w:bookmarkStart w:id="0" w:name="_GoBack"/>
+      <w:bookmarkEnd w:id="0"/>
     </w:p>
     <w:p>
       <w:pPr>
@@ -13553,7 +13490,7 @@
       </w:pPr>
     </w:p>
     <w:sectPr>
-      <w:headerReference w:type="default" r:id="rId22"/>
+      <w:headerReference w:type="default" r:id="rId24"/>
       <w:pgSz w:w="11906" w:h="16838"/>
       <w:pgMar w:top="1134" w:right="1134" w:bottom="1134" w:left="1134" w:header="709" w:footer="709" w:gutter="0"/>
       <w:cols w:space="708"/>
@@ -13564,7 +13501,7 @@
 </file>
 
 <file path=word/endnotes.xml><?xml version="1.0" encoding="utf-8"?>
-<w:endnotes xmlns:ve="http://schemas.openxmlformats.org/markup-compatibility/2006" xmlns:o="urn:schemas-microsoft-com:office:office" xmlns:r="http://schemas.openxmlformats.org/officeDocument/2006/relationships" xmlns:m="http://schemas.openxmlformats.org/officeDocument/2006/math" xmlns:v="urn:schemas-microsoft-com:vml" xmlns:wp="http://schemas.openxmlformats.org/drawingml/2006/wordprocessingDrawing" xmlns:w10="urn:schemas-microsoft-com:office:word" xmlns:w="http://schemas.openxmlformats.org/wordprocessingml/2006/main" xmlns:wne="http://schemas.microsoft.com/office/word/2006/wordml">
+<w:endnotes xmlns:wpc="http://schemas.microsoft.com/office/word/2010/wordprocessingCanvas" xmlns:mc="http://schemas.openxmlformats.org/markup-compatibility/2006" xmlns:o="urn:schemas-microsoft-com:office:office" xmlns:r="http://schemas.openxmlformats.org/officeDocument/2006/relationships" xmlns:m="http://schemas.openxmlformats.org/officeDocument/2006/math" xmlns:v="urn:schemas-microsoft-com:vml" xmlns:wp14="http://schemas.microsoft.com/office/word/2010/wordprocessingDrawing" xmlns:wp="http://schemas.openxmlformats.org/drawingml/2006/wordprocessingDrawing" xmlns:w10="urn:schemas-microsoft-com:office:word" xmlns:w="http://schemas.openxmlformats.org/wordprocessingml/2006/main" xmlns:w14="http://schemas.microsoft.com/office/word/2010/wordml" xmlns:wpg="http://schemas.microsoft.com/office/word/2010/wordprocessingGroup" xmlns:wpi="http://schemas.microsoft.com/office/word/2010/wordprocessingInk" xmlns:wne="http://schemas.microsoft.com/office/word/2006/wordml" xmlns:wps="http://schemas.microsoft.com/office/word/2010/wordprocessingShape" mc:Ignorable="w14 wp14">
   <w:endnote w:type="separator" w:id="-1">
     <w:p>
       <w:pPr>
@@ -13589,7 +13526,7 @@
 </file>
 
 <file path=word/footnotes.xml><?xml version="1.0" encoding="utf-8"?>
-<w:footnotes xmlns:ve="http://schemas.openxmlformats.org/markup-compatibility/2006" xmlns:o="urn:schemas-microsoft-com:office:office" xmlns:r="http://schemas.openxmlformats.org/officeDocument/2006/relationships" xmlns:m="http://schemas.openxmlformats.org/officeDocument/2006/math" xmlns:v="urn:schemas-microsoft-com:vml" xmlns:wp="http://schemas.openxmlformats.org/drawingml/2006/wordprocessingDrawing" xmlns:w10="urn:schemas-microsoft-com:office:word" xmlns:w="http://schemas.openxmlformats.org/wordprocessingml/2006/main" xmlns:wne="http://schemas.microsoft.com/office/word/2006/wordml">
+<w:footnotes xmlns:wpc="http://schemas.microsoft.com/office/word/2010/wordprocessingCanvas" xmlns:mc="http://schemas.openxmlformats.org/markup-compatibility/2006" xmlns:o="urn:schemas-microsoft-com:office:office" xmlns:r="http://schemas.openxmlformats.org/officeDocument/2006/relationships" xmlns:m="http://schemas.openxmlformats.org/officeDocument/2006/math" xmlns:v="urn:schemas-microsoft-com:vml" xmlns:wp14="http://schemas.microsoft.com/office/word/2010/wordprocessingDrawing" xmlns:wp="http://schemas.openxmlformats.org/drawingml/2006/wordprocessingDrawing" xmlns:w10="urn:schemas-microsoft-com:office:word" xmlns:w="http://schemas.openxmlformats.org/wordprocessingml/2006/main" xmlns:w14="http://schemas.microsoft.com/office/word/2010/wordml" xmlns:wpg="http://schemas.microsoft.com/office/word/2010/wordprocessingGroup" xmlns:wpi="http://schemas.microsoft.com/office/word/2010/wordprocessingInk" xmlns:wne="http://schemas.microsoft.com/office/word/2006/wordml" xmlns:wps="http://schemas.microsoft.com/office/word/2010/wordprocessingShape" mc:Ignorable="w14 wp14">
   <w:footnote w:type="separator" w:id="-1">
     <w:p>
       <w:pPr>
@@ -13614,7 +13551,7 @@
 </file>
 
 <file path=word/header1.xml><?xml version="1.0" encoding="utf-8"?>
-<w:hdr xmlns:ve="http://schemas.openxmlformats.org/markup-compatibility/2006" xmlns:o="urn:schemas-microsoft-com:office:office" xmlns:r="http://schemas.openxmlformats.org/officeDocument/2006/relationships" xmlns:m="http://schemas.openxmlformats.org/officeDocument/2006/math" xmlns:v="urn:schemas-microsoft-com:vml" xmlns:wp="http://schemas.openxmlformats.org/drawingml/2006/wordprocessingDrawing" xmlns:w10="urn:schemas-microsoft-com:office:word" xmlns:w="http://schemas.openxmlformats.org/wordprocessingml/2006/main" xmlns:wne="http://schemas.microsoft.com/office/word/2006/wordml">
+<w:hdr xmlns:wpc="http://schemas.microsoft.com/office/word/2010/wordprocessingCanvas" xmlns:mc="http://schemas.openxmlformats.org/markup-compatibility/2006" xmlns:o="urn:schemas-microsoft-com:office:office" xmlns:r="http://schemas.openxmlformats.org/officeDocument/2006/relationships" xmlns:m="http://schemas.openxmlformats.org/officeDocument/2006/math" xmlns:v="urn:schemas-microsoft-com:vml" xmlns:wp14="http://schemas.microsoft.com/office/word/2010/wordprocessingDrawing" xmlns:wp="http://schemas.openxmlformats.org/drawingml/2006/wordprocessingDrawing" xmlns:w10="urn:schemas-microsoft-com:office:word" xmlns:w="http://schemas.openxmlformats.org/wordprocessingml/2006/main" xmlns:w14="http://schemas.microsoft.com/office/word/2010/wordml" xmlns:wpg="http://schemas.microsoft.com/office/word/2010/wordprocessingGroup" xmlns:wpi="http://schemas.microsoft.com/office/word/2010/wordprocessingInk" xmlns:wne="http://schemas.microsoft.com/office/word/2006/wordml" xmlns:wps="http://schemas.microsoft.com/office/word/2010/wordprocessingShape" mc:Ignorable="w14 wp14">
   <w:sdt>
     <w:sdtPr>
       <w:id w:val="-615139732"/>
@@ -13623,10 +13560,11 @@
         <w:docPartUnique/>
       </w:docPartObj>
     </w:sdtPr>
+    <w:sdtEndPr/>
     <w:sdtContent>
       <w:p>
         <w:pPr>
-          <w:pStyle w:val="Cabealho"/>
+          <w:pStyle w:val="Header"/>
           <w:jc w:val="right"/>
         </w:pPr>
         <w:r>
@@ -13642,7 +13580,7 @@
           <w:rPr>
             <w:noProof/>
           </w:rPr>
-          <w:t>4</w:t>
+          <w:t>21</w:t>
         </w:r>
         <w:r>
           <w:fldChar w:fldCharType="end"/>
@@ -13652,14 +13590,14 @@
   </w:sdt>
   <w:p>
     <w:pPr>
-      <w:pStyle w:val="Cabealho"/>
+      <w:pStyle w:val="Header"/>
     </w:pPr>
   </w:p>
 </w:hdr>
 </file>
 
 <file path=word/numbering.xml><?xml version="1.0" encoding="utf-8"?>
-<w:numbering xmlns:ve="http://schemas.openxmlformats.org/markup-compatibility/2006" xmlns:o="urn:schemas-microsoft-com:office:office" xmlns:r="http://schemas.openxmlformats.org/officeDocument/2006/relationships" xmlns:m="http://schemas.openxmlformats.org/officeDocument/2006/math" xmlns:v="urn:schemas-microsoft-com:vml" xmlns:wp="http://schemas.openxmlformats.org/drawingml/2006/wordprocessingDrawing" xmlns:w10="urn:schemas-microsoft-com:office:word" xmlns:w="http://schemas.openxmlformats.org/wordprocessingml/2006/main" xmlns:wne="http://schemas.microsoft.com/office/word/2006/wordml">
+<w:numbering xmlns:wpc="http://schemas.microsoft.com/office/word/2010/wordprocessingCanvas" xmlns:mc="http://schemas.openxmlformats.org/markup-compatibility/2006" xmlns:o="urn:schemas-microsoft-com:office:office" xmlns:r="http://schemas.openxmlformats.org/officeDocument/2006/relationships" xmlns:m="http://schemas.openxmlformats.org/officeDocument/2006/math" xmlns:v="urn:schemas-microsoft-com:vml" xmlns:wp14="http://schemas.microsoft.com/office/word/2010/wordprocessingDrawing" xmlns:wp="http://schemas.openxmlformats.org/drawingml/2006/wordprocessingDrawing" xmlns:w10="urn:schemas-microsoft-com:office:word" xmlns:w="http://schemas.openxmlformats.org/wordprocessingml/2006/main" xmlns:w14="http://schemas.microsoft.com/office/word/2010/wordml" xmlns:wpg="http://schemas.microsoft.com/office/word/2010/wordprocessingGroup" xmlns:wpi="http://schemas.microsoft.com/office/word/2010/wordprocessingInk" xmlns:wne="http://schemas.microsoft.com/office/word/2006/wordml" xmlns:wps="http://schemas.microsoft.com/office/word/2010/wordprocessingShape" mc:Ignorable="w14 wp14">
   <w:abstractNum w:abstractNumId="0">
     <w:nsid w:val="162413CC"/>
     <w:multiLevelType w:val="hybridMultilevel"/>
@@ -15604,7 +15542,7 @@
 </file>
 
 <file path=word/styles.xml><?xml version="1.0" encoding="utf-8"?>
-<w:styles xmlns:r="http://schemas.openxmlformats.org/officeDocument/2006/relationships" xmlns:w="http://schemas.openxmlformats.org/wordprocessingml/2006/main">
+<w:styles xmlns:mc="http://schemas.openxmlformats.org/markup-compatibility/2006" xmlns:r="http://schemas.openxmlformats.org/officeDocument/2006/relationships" xmlns:w="http://schemas.openxmlformats.org/wordprocessingml/2006/main" xmlns:w14="http://schemas.microsoft.com/office/word/2010/wordml" mc:Ignorable="w14">
   <w:docDefaults>
     <w:rPrDefault>
       <w:rPr>
@@ -15764,11 +15702,11 @@
     <w:qFormat/>
     <w:rsid w:val="00C005F7"/>
   </w:style>
-  <w:style w:type="paragraph" w:styleId="Ttulo1">
+  <w:style w:type="paragraph" w:styleId="Heading1">
     <w:name w:val="heading 1"/>
     <w:basedOn w:val="Normal"/>
     <w:next w:val="Normal"/>
-    <w:link w:val="Ttulo1Char"/>
+    <w:link w:val="Heading1Char"/>
     <w:uiPriority w:val="9"/>
     <w:qFormat/>
     <w:rsid w:val="00D727F1"/>
@@ -15787,18 +15725,17 @@
       <w:szCs w:val="28"/>
     </w:rPr>
   </w:style>
-  <w:style w:type="character" w:default="1" w:styleId="Fontepargpadro">
+  <w:style w:type="character" w:default="1" w:styleId="DefaultParagraphFont">
     <w:name w:val="Default Paragraph Font"/>
     <w:uiPriority w:val="1"/>
     <w:semiHidden/>
     <w:unhideWhenUsed/>
   </w:style>
-  <w:style w:type="table" w:default="1" w:styleId="Tabelanormal">
+  <w:style w:type="table" w:default="1" w:styleId="TableNormal">
     <w:name w:val="Normal Table"/>
     <w:uiPriority w:val="99"/>
     <w:semiHidden/>
     <w:unhideWhenUsed/>
-    <w:qFormat/>
     <w:tblPr>
       <w:tblInd w:w="0" w:type="dxa"/>
       <w:tblCellMar>
@@ -15809,16 +15746,16 @@
       </w:tblCellMar>
     </w:tblPr>
   </w:style>
-  <w:style w:type="numbering" w:default="1" w:styleId="Semlista">
+  <w:style w:type="numbering" w:default="1" w:styleId="NoList">
     <w:name w:val="No List"/>
     <w:uiPriority w:val="99"/>
     <w:semiHidden/>
     <w:unhideWhenUsed/>
   </w:style>
-  <w:style w:type="paragraph" w:styleId="Cabealho">
+  <w:style w:type="paragraph" w:styleId="Header">
     <w:name w:val="header"/>
     <w:basedOn w:val="Normal"/>
-    <w:link w:val="CabealhoChar"/>
+    <w:link w:val="HeaderChar"/>
     <w:uiPriority w:val="99"/>
     <w:unhideWhenUsed/>
     <w:rsid w:val="003237CA"/>
@@ -15830,17 +15767,17 @@
       <w:spacing w:after="0" w:line="240" w:lineRule="auto"/>
     </w:pPr>
   </w:style>
-  <w:style w:type="character" w:customStyle="1" w:styleId="CabealhoChar">
-    <w:name w:val="Cabeçalho Char"/>
-    <w:basedOn w:val="Fontepargpadro"/>
-    <w:link w:val="Cabealho"/>
+  <w:style w:type="character" w:customStyle="1" w:styleId="HeaderChar">
+    <w:name w:val="Header Char"/>
+    <w:basedOn w:val="DefaultParagraphFont"/>
+    <w:link w:val="Header"/>
     <w:uiPriority w:val="99"/>
     <w:rsid w:val="003237CA"/>
   </w:style>
-  <w:style w:type="paragraph" w:styleId="Rodap">
+  <w:style w:type="paragraph" w:styleId="Footer">
     <w:name w:val="footer"/>
     <w:basedOn w:val="Normal"/>
-    <w:link w:val="RodapChar"/>
+    <w:link w:val="FooterChar"/>
     <w:uiPriority w:val="99"/>
     <w:unhideWhenUsed/>
     <w:rsid w:val="003237CA"/>
@@ -15852,14 +15789,14 @@
       <w:spacing w:after="0" w:line="240" w:lineRule="auto"/>
     </w:pPr>
   </w:style>
-  <w:style w:type="character" w:customStyle="1" w:styleId="RodapChar">
-    <w:name w:val="Rodapé Char"/>
-    <w:basedOn w:val="Fontepargpadro"/>
-    <w:link w:val="Rodap"/>
+  <w:style w:type="character" w:customStyle="1" w:styleId="FooterChar">
+    <w:name w:val="Footer Char"/>
+    <w:basedOn w:val="DefaultParagraphFont"/>
+    <w:link w:val="Footer"/>
     <w:uiPriority w:val="99"/>
     <w:rsid w:val="003237CA"/>
   </w:style>
-  <w:style w:type="paragraph" w:styleId="PargrafodaLista">
+  <w:style w:type="paragraph" w:styleId="ListParagraph">
     <w:name w:val="List Paragraph"/>
     <w:basedOn w:val="Normal"/>
     <w:uiPriority w:val="34"/>
@@ -15872,7 +15809,7 @@
   </w:style>
   <w:style w:type="character" w:styleId="Hyperlink">
     <w:name w:val="Hyperlink"/>
-    <w:basedOn w:val="Fontepargpadro"/>
+    <w:basedOn w:val="DefaultParagraphFont"/>
     <w:uiPriority w:val="99"/>
     <w:semiHidden/>
     <w:unhideWhenUsed/>
@@ -15884,12 +15821,12 @@
   </w:style>
   <w:style w:type="character" w:customStyle="1" w:styleId="apple-converted-space">
     <w:name w:val="apple-converted-space"/>
-    <w:basedOn w:val="Fontepargpadro"/>
+    <w:basedOn w:val="DefaultParagraphFont"/>
     <w:rsid w:val="00A26C2F"/>
   </w:style>
-  <w:style w:type="table" w:styleId="Tabelacomgrade">
+  <w:style w:type="table" w:styleId="TableGrid">
     <w:name w:val="Table Grid"/>
-    <w:basedOn w:val="Tabelanormal"/>
+    <w:basedOn w:val="TableNormal"/>
     <w:uiPriority w:val="59"/>
     <w:rsid w:val="0004666F"/>
     <w:pPr>
@@ -15913,9 +15850,9 @@
       </w:tblCellMar>
     </w:tblPr>
   </w:style>
-  <w:style w:type="character" w:styleId="nfase">
+  <w:style w:type="character" w:styleId="Emphasis">
     <w:name w:val="Emphasis"/>
-    <w:basedOn w:val="Fontepargpadro"/>
+    <w:basedOn w:val="DefaultParagraphFont"/>
     <w:uiPriority w:val="20"/>
     <w:qFormat/>
     <w:rsid w:val="00067D80"/>
@@ -15924,10 +15861,10 @@
       <w:iCs/>
     </w:rPr>
   </w:style>
-  <w:style w:type="character" w:customStyle="1" w:styleId="Ttulo1Char">
-    <w:name w:val="Título 1 Char"/>
-    <w:basedOn w:val="Fontepargpadro"/>
-    <w:link w:val="Ttulo1"/>
+  <w:style w:type="character" w:customStyle="1" w:styleId="Heading1Char">
+    <w:name w:val="Heading 1 Char"/>
+    <w:basedOn w:val="DefaultParagraphFont"/>
+    <w:link w:val="Heading1"/>
     <w:uiPriority w:val="9"/>
     <w:rsid w:val="00D727F1"/>
     <w:rPr>
@@ -15939,9 +15876,9 @@
       <w:szCs w:val="28"/>
     </w:rPr>
   </w:style>
-  <w:style w:type="paragraph" w:styleId="CabealhodoSumrio">
+  <w:style w:type="paragraph" w:styleId="TOCHeading">
     <w:name w:val="TOC Heading"/>
-    <w:basedOn w:val="Ttulo1"/>
+    <w:basedOn w:val="Heading1"/>
     <w:next w:val="Normal"/>
     <w:uiPriority w:val="39"/>
     <w:unhideWhenUsed/>
@@ -15951,10 +15888,10 @@
       <w:outlineLvl w:val="9"/>
     </w:pPr>
   </w:style>
-  <w:style w:type="paragraph" w:styleId="Textodebalo">
+  <w:style w:type="paragraph" w:styleId="BalloonText">
     <w:name w:val="Balloon Text"/>
     <w:basedOn w:val="Normal"/>
-    <w:link w:val="TextodebaloChar"/>
+    <w:link w:val="BalloonTextChar"/>
     <w:uiPriority w:val="99"/>
     <w:semiHidden/>
     <w:unhideWhenUsed/>
@@ -15968,10 +15905,10 @@
       <w:szCs w:val="16"/>
     </w:rPr>
   </w:style>
-  <w:style w:type="character" w:customStyle="1" w:styleId="TextodebaloChar">
-    <w:name w:val="Texto de balão Char"/>
-    <w:basedOn w:val="Fontepargpadro"/>
-    <w:link w:val="Textodebalo"/>
+  <w:style w:type="character" w:customStyle="1" w:styleId="BalloonTextChar">
+    <w:name w:val="Balloon Text Char"/>
+    <w:basedOn w:val="DefaultParagraphFont"/>
+    <w:link w:val="BalloonText"/>
     <w:uiPriority w:val="99"/>
     <w:semiHidden/>
     <w:rsid w:val="00D727F1"/>
@@ -15981,7 +15918,7 @@
       <w:szCs w:val="16"/>
     </w:rPr>
   </w:style>
-  <w:style w:type="paragraph" w:styleId="Sumrio2">
+  <w:style w:type="paragraph" w:styleId="TOC2">
     <w:name w:val="toc 2"/>
     <w:basedOn w:val="Normal"/>
     <w:next w:val="Normal"/>
@@ -15999,7 +15936,7 @@
       <w:rFonts w:eastAsiaTheme="minorEastAsia"/>
     </w:rPr>
   </w:style>
-  <w:style w:type="paragraph" w:styleId="Sumrio1">
+  <w:style w:type="paragraph" w:styleId="TOC1">
     <w:name w:val="toc 1"/>
     <w:basedOn w:val="Normal"/>
     <w:next w:val="Normal"/>
@@ -16015,7 +15952,7 @@
       <w:rFonts w:eastAsiaTheme="minorEastAsia"/>
     </w:rPr>
   </w:style>
-  <w:style w:type="paragraph" w:styleId="Sumrio3">
+  <w:style w:type="paragraph" w:styleId="TOC3">
     <w:name w:val="toc 3"/>
     <w:basedOn w:val="Normal"/>
     <w:next w:val="Normal"/>
@@ -16035,8 +15972,8 @@
   </w:style>
   <w:style w:type="table" w:customStyle="1" w:styleId="Tabelacomgrade1">
     <w:name w:val="Tabela com grade1"/>
-    <w:basedOn w:val="Tabelanormal"/>
-    <w:next w:val="Tabelacomgrade"/>
+    <w:basedOn w:val="TableNormal"/>
+    <w:next w:val="TableGrid"/>
     <w:uiPriority w:val="59"/>
     <w:rsid w:val="00F95EFF"/>
     <w:pPr>
@@ -16066,8 +16003,8 @@
   </w:style>
   <w:style w:type="table" w:customStyle="1" w:styleId="Tabelacomgrade2">
     <w:name w:val="Tabela com grade2"/>
-    <w:basedOn w:val="Tabelanormal"/>
-    <w:next w:val="Tabelacomgrade"/>
+    <w:basedOn w:val="TableNormal"/>
+    <w:next w:val="TableGrid"/>
     <w:uiPriority w:val="59"/>
     <w:rsid w:val="004B73AE"/>
     <w:pPr>
@@ -16095,9 +16032,9 @@
       </w:tblCellMar>
     </w:tblPr>
   </w:style>
-  <w:style w:type="character" w:styleId="Refdecomentrio">
+  <w:style w:type="character" w:styleId="CommentReference">
     <w:name w:val="annotation reference"/>
-    <w:basedOn w:val="Fontepargpadro"/>
+    <w:basedOn w:val="DefaultParagraphFont"/>
     <w:uiPriority w:val="99"/>
     <w:semiHidden/>
     <w:unhideWhenUsed/>
@@ -16107,10 +16044,10 @@
       <w:szCs w:val="16"/>
     </w:rPr>
   </w:style>
-  <w:style w:type="paragraph" w:styleId="Textodecomentrio">
+  <w:style w:type="paragraph" w:styleId="CommentText">
     <w:name w:val="annotation text"/>
     <w:basedOn w:val="Normal"/>
-    <w:link w:val="TextodecomentrioChar"/>
+    <w:link w:val="CommentTextChar"/>
     <w:uiPriority w:val="99"/>
     <w:semiHidden/>
     <w:unhideWhenUsed/>
@@ -16123,10 +16060,10 @@
       <w:szCs w:val="20"/>
     </w:rPr>
   </w:style>
-  <w:style w:type="character" w:customStyle="1" w:styleId="TextodecomentrioChar">
-    <w:name w:val="Texto de comentário Char"/>
-    <w:basedOn w:val="Fontepargpadro"/>
-    <w:link w:val="Textodecomentrio"/>
+  <w:style w:type="character" w:customStyle="1" w:styleId="CommentTextChar">
+    <w:name w:val="Comment Text Char"/>
+    <w:basedOn w:val="DefaultParagraphFont"/>
+    <w:link w:val="CommentText"/>
     <w:uiPriority w:val="99"/>
     <w:semiHidden/>
     <w:rsid w:val="00826137"/>
@@ -16135,11 +16072,11 @@
       <w:szCs w:val="20"/>
     </w:rPr>
   </w:style>
-  <w:style w:type="paragraph" w:styleId="Assuntodocomentrio">
+  <w:style w:type="paragraph" w:styleId="CommentSubject">
     <w:name w:val="annotation subject"/>
-    <w:basedOn w:val="Textodecomentrio"/>
-    <w:next w:val="Textodecomentrio"/>
-    <w:link w:val="AssuntodocomentrioChar"/>
+    <w:basedOn w:val="CommentText"/>
+    <w:next w:val="CommentText"/>
+    <w:link w:val="CommentSubjectChar"/>
     <w:uiPriority w:val="99"/>
     <w:semiHidden/>
     <w:unhideWhenUsed/>
@@ -16149,10 +16086,10 @@
       <w:bCs/>
     </w:rPr>
   </w:style>
-  <w:style w:type="character" w:customStyle="1" w:styleId="AssuntodocomentrioChar">
-    <w:name w:val="Assunto do comentário Char"/>
-    <w:basedOn w:val="TextodecomentrioChar"/>
-    <w:link w:val="Assuntodocomentrio"/>
+  <w:style w:type="character" w:customStyle="1" w:styleId="CommentSubjectChar">
+    <w:name w:val="Comment Subject Char"/>
+    <w:basedOn w:val="CommentTextChar"/>
+    <w:link w:val="CommentSubject"/>
     <w:uiPriority w:val="99"/>
     <w:semiHidden/>
     <w:rsid w:val="00826137"/>
@@ -17017,7 +16954,7 @@
 </file>
 
 <file path=customXml/itemProps1.xml><?xml version="1.0" encoding="utf-8"?>
-<ds:datastoreItem xmlns:ds="http://schemas.openxmlformats.org/officeDocument/2006/customXml" ds:itemID="{346F8698-99CC-4381-89FA-19F52FC9ED5D}">
+<ds:datastoreItem xmlns:ds="http://schemas.openxmlformats.org/officeDocument/2006/customXml" ds:itemID="{9C2906B9-00C1-44B5-A5B5-96B5560D88BD}">
   <ds:schemaRefs>
     <ds:schemaRef ds:uri="http://schemas.openxmlformats.org/officeDocument/2006/bibliography"/>
   </ds:schemaRefs>

</xml_diff>